<commit_message>
some todo added to docs
</commit_message>
<xml_diff>
--- a/docs/todo.docx
+++ b/docs/todo.docx
@@ -399,6 +399,30 @@
           <w:lang w:val="sk-SK"/>
         </w:rPr>
       </w:pPr>
+      <w:r>
+        <w:rPr>
+          <w:lang w:val="sk-SK"/>
+        </w:rPr>
+        <w:t>pre ITS nefunguje Zoom:RestoreAll pre os Y</w:t>
+      </w:r>
+    </w:p>
+    <w:p>
+      <w:pPr>
+        <w:pStyle w:val="ListParagraph"/>
+        <w:numPr>
+          <w:ilvl w:val="0"/>
+          <w:numId w:val="2"/>
+        </w:numPr>
+        <w:rPr>
+          <w:lang w:val="sk-SK"/>
+        </w:rPr>
+      </w:pPr>
+      <w:r>
+        <w:rPr>
+          <w:lang w:val="sk-SK"/>
+        </w:rPr>
+        <w:t>zlepšiť vypočítavanie počtu modelov, ktoré pobežia (ifTooManyModels) – asi to nechať narvať všetky parametre a potom ich len spočítať. Pretože niekedy sa to dá bežať 10x a vybrať najlepšiu apod. Takže nie koľko ich bude vo výsledku, ale koľko ich naozaj musí zbehnúť.</w:t>
+      </w:r>
       <w:bookmarkStart w:id="0" w:name="_GoBack"/>
       <w:bookmarkEnd w:id="0"/>
     </w:p>

</xml_diff>

<commit_message>
refactor: rm all unused R objects
</commit_message>
<xml_diff>
--- a/docs/todo.docx
+++ b/docs/todo.docx
@@ -55,47 +55,6 @@
           <w:sz w:val="22"/>
           <w:shd w:fill="auto" w:val="clear"/>
         </w:rPr>
-        <w:t xml:space="preserve">maza</w:t>
-      </w:r>
-      <w:r>
-        <w:rPr>
-          <w:rFonts w:ascii="Calibri" w:hAnsi="Calibri" w:cs="Calibri" w:eastAsia="Calibri"/>
-          <w:color w:val="auto"/>
-          <w:spacing w:val="0"/>
-          <w:position w:val="0"/>
-          <w:sz w:val="22"/>
-          <w:shd w:fill="auto" w:val="clear"/>
-        </w:rPr>
-        <w:t xml:space="preserve">ť objekty z R, ktoré už nepotrebujem</w:t>
-      </w:r>
-    </w:p>
-    <w:p>
-      <w:pPr>
-        <w:numPr>
-          <w:ilvl w:val="0"/>
-          <w:numId w:val="2"/>
-        </w:numPr>
-        <w:spacing w:before="0" w:after="160" w:line="259"/>
-        <w:ind w:right="0" w:left="720" w:hanging="360"/>
-        <w:jc w:val="left"/>
-        <w:rPr>
-          <w:rFonts w:ascii="Calibri" w:hAnsi="Calibri" w:cs="Calibri" w:eastAsia="Calibri"/>
-          <w:color w:val="auto"/>
-          <w:spacing w:val="0"/>
-          <w:position w:val="0"/>
-          <w:sz w:val="22"/>
-          <w:shd w:fill="auto" w:val="clear"/>
-        </w:rPr>
-      </w:pPr>
-      <w:r>
-        <w:rPr>
-          <w:rFonts w:ascii="Calibri" w:hAnsi="Calibri" w:cs="Calibri" w:eastAsia="Calibri"/>
-          <w:color w:val="auto"/>
-          <w:spacing w:val="0"/>
-          <w:position w:val="0"/>
-          <w:sz w:val="22"/>
-          <w:shd w:fill="auto" w:val="clear"/>
-        </w:rPr>
         <w:t xml:space="preserve">všetko, </w:t>
       </w:r>
       <w:r>
@@ -802,6 +761,36 @@
           <w:shd w:fill="auto" w:val="clear"/>
         </w:rPr>
         <w:t xml:space="preserve">Diebold-Mariano test (bude chciet trosku zmenit Residuals a davat aj errory pre Center a Radius zvlast pri (i) metodach)</w:t>
+      </w:r>
+    </w:p>
+    <w:p>
+      <w:pPr>
+        <w:numPr>
+          <w:ilvl w:val="0"/>
+          <w:numId w:val="2"/>
+        </w:numPr>
+        <w:spacing w:before="0" w:after="160" w:line="259"/>
+        <w:ind w:right="0" w:left="720" w:hanging="360"/>
+        <w:jc w:val="left"/>
+        <w:rPr>
+          <w:rFonts w:ascii="Calibri" w:hAnsi="Calibri" w:cs="Calibri" w:eastAsia="Calibri"/>
+          <w:color w:val="auto"/>
+          <w:spacing w:val="0"/>
+          <w:position w:val="0"/>
+          <w:sz w:val="22"/>
+          <w:shd w:fill="auto" w:val="clear"/>
+        </w:rPr>
+      </w:pPr>
+      <w:r>
+        <w:rPr>
+          <w:rFonts w:ascii="Calibri" w:hAnsi="Calibri" w:cs="Calibri" w:eastAsia="Calibri"/>
+          <w:color w:val="auto"/>
+          <w:spacing w:val="0"/>
+          <w:position w:val="0"/>
+          <w:sz w:val="22"/>
+          <w:shd w:fill="auto" w:val="clear"/>
+        </w:rPr>
+        <w:t xml:space="preserve">nejake finty ako aspect, ktory pre kazdu metodu nejak anotovanu zavola rengine.rm na vsetky konstanty definovane v tej metode? alebo podobne blbosti, co robim zakazdym. napr. anotujem buttons a tie sa budu automaticky prepinat na aktivne/neaktivne a nebudem ich musiet strkat do tej metody. alebo anotaciu/plugin na model, ktora mi vygeneruje Params triedu, Model triedu, prida to do Hybrid, a vsetky tie veci co treba pri pridani noveho modelu</w:t>
       </w:r>
     </w:p>
   </w:body>

</xml_diff>

<commit_message>
change colour of ITS plot
</commit_message>
<xml_diff>
--- a/docs/todo.docx
+++ b/docs/todo.docx
@@ -274,47 +274,6 @@
           <w:shd w:fill="auto" w:val="clear"/>
         </w:rPr>
         <w:t xml:space="preserve">ť možnosť spúšťať ITS aj na LB+UB!</w:t>
-      </w:r>
-    </w:p>
-    <w:p>
-      <w:pPr>
-        <w:numPr>
-          <w:ilvl w:val="0"/>
-          <w:numId w:val="2"/>
-        </w:numPr>
-        <w:spacing w:before="0" w:after="160" w:line="259"/>
-        <w:ind w:right="0" w:left="720" w:hanging="360"/>
-        <w:jc w:val="left"/>
-        <w:rPr>
-          <w:rFonts w:ascii="Calibri" w:hAnsi="Calibri" w:cs="Calibri" w:eastAsia="Calibri"/>
-          <w:color w:val="auto"/>
-          <w:spacing w:val="0"/>
-          <w:position w:val="0"/>
-          <w:sz w:val="22"/>
-          <w:shd w:fill="auto" w:val="clear"/>
-        </w:rPr>
-      </w:pPr>
-      <w:r>
-        <w:rPr>
-          <w:rFonts w:ascii="Calibri" w:hAnsi="Calibri" w:cs="Calibri" w:eastAsia="Calibri"/>
-          <w:color w:val="auto"/>
-          <w:spacing w:val="0"/>
-          <w:position w:val="0"/>
-          <w:sz w:val="22"/>
-          <w:shd w:fill="auto" w:val="clear"/>
-        </w:rPr>
-        <w:t xml:space="preserve">RightClickable – prefarbova</w:t>
-      </w:r>
-      <w:r>
-        <w:rPr>
-          <w:rFonts w:ascii="Calibri" w:hAnsi="Calibri" w:cs="Calibri" w:eastAsia="Calibri"/>
-          <w:color w:val="auto"/>
-          <w:spacing w:val="0"/>
-          <w:position w:val="0"/>
-          <w:sz w:val="22"/>
-          <w:shd w:fill="auto" w:val="clear"/>
-        </w:rPr>
-        <w:t xml:space="preserve">ť aj basic plot ITS</w:t>
       </w:r>
     </w:p>
     <w:p>

</xml_diff>

<commit_message>
switch to Plot tab after plotting CTS
</commit_message>
<xml_diff>
--- a/docs/todo.docx
+++ b/docs/todo.docx
@@ -170,7 +170,7 @@
         <w:rPr>
           <w:rFonts w:ascii="Calibri" w:eastAsia="Calibri" w:hAnsi="Calibri" w:cs="Calibri"/>
         </w:rPr>
-        <w:t>MVN project (//vacsi problem ako sa zda; tie JRI kniznice a spol. nemaju moc mvn repo a tak</w:t>
+        <w:t xml:space="preserve">po nakresleni plotu sa prepnut na tab (takze po </w:t>
       </w:r>
       <w:bookmarkStart w:id="0" w:name="_GoBack"/>
       <w:bookmarkEnd w:id="0"/>
@@ -178,7 +178,31 @@
         <w:rPr>
           <w:rFonts w:ascii="Calibri" w:eastAsia="Calibri" w:hAnsi="Calibri" w:cs="Calibri"/>
         </w:rPr>
-        <w:t>)</w:t>
+        <w:t>Plot selected, alebo po Run, ...)</w:t>
+      </w:r>
+    </w:p>
+    <w:p>
+      <w:pPr>
+        <w:numPr>
+          <w:ilvl w:val="0"/>
+          <w:numId w:val="1"/>
+        </w:numPr>
+        <w:ind w:left="720" w:hanging="360"/>
+        <w:rPr>
+          <w:rFonts w:ascii="Calibri" w:eastAsia="Calibri" w:hAnsi="Calibri" w:cs="Calibri"/>
+        </w:rPr>
+      </w:pPr>
+      <w:r>
+        <w:rPr>
+          <w:rFonts w:ascii="Calibri" w:eastAsia="Calibri" w:hAnsi="Calibri" w:cs="Calibri"/>
+        </w:rPr>
+        <w:t>MVN project</w:t>
+      </w:r>
+      <w:r>
+        <w:rPr>
+          <w:rFonts w:ascii="Calibri" w:eastAsia="Calibri" w:hAnsi="Calibri" w:cs="Calibri"/>
+        </w:rPr>
+        <w:t xml:space="preserve"> (//vacsi problem ako sa zda; tie JRI kniznice a spol. nemaju moc mvn repo a tak)</w:t>
       </w:r>
     </w:p>
     <w:p>

</xml_diff>

<commit_message>
plot selected ITS instead of plotting all
</commit_message>
<xml_diff>
--- a/docs/todo.docx
+++ b/docs/todo.docx
@@ -12,7 +12,21 @@
         <w:rPr>
           <w:rFonts w:ascii="Calibri" w:eastAsia="Calibri" w:hAnsi="Calibri" w:cs="Calibri"/>
         </w:rPr>
-        <w:t>TODO Tool:</w:t>
+        <w:t xml:space="preserve">TODO </w:t>
+      </w:r>
+      <w:proofErr w:type="spellStart"/>
+      <w:r>
+        <w:rPr>
+          <w:rFonts w:ascii="Calibri" w:eastAsia="Calibri" w:hAnsi="Calibri" w:cs="Calibri"/>
+        </w:rPr>
+        <w:t>Tool</w:t>
+      </w:r>
+      <w:proofErr w:type="spellEnd"/>
+      <w:r>
+        <w:rPr>
+          <w:rFonts w:ascii="Calibri" w:eastAsia="Calibri" w:hAnsi="Calibri" w:cs="Calibri"/>
+        </w:rPr>
+        <w:t>:</w:t>
       </w:r>
     </w:p>
     <w:p>
@@ -30,8 +44,65 @@
         <w:rPr>
           <w:rFonts w:ascii="Calibri" w:eastAsia="Calibri" w:hAnsi="Calibri" w:cs="Calibri"/>
         </w:rPr>
-        <w:t xml:space="preserve">všetko, čo sa dá (tj. asi okrem ANN) zmeniť na one-step-ahead forecasts (hlavne HW, </w:t>
-      </w:r>
+        <w:t>všetko, čo sa dá (</w:t>
+      </w:r>
+      <w:proofErr w:type="spellStart"/>
+      <w:r>
+        <w:rPr>
+          <w:rFonts w:ascii="Calibri" w:eastAsia="Calibri" w:hAnsi="Calibri" w:cs="Calibri"/>
+        </w:rPr>
+        <w:t>tj</w:t>
+      </w:r>
+      <w:proofErr w:type="spellEnd"/>
+      <w:r>
+        <w:rPr>
+          <w:rFonts w:ascii="Calibri" w:eastAsia="Calibri" w:hAnsi="Calibri" w:cs="Calibri"/>
+        </w:rPr>
+        <w:t xml:space="preserve">. asi okrem ANN) zmeniť na </w:t>
+      </w:r>
+      <w:proofErr w:type="spellStart"/>
+      <w:r>
+        <w:rPr>
+          <w:rFonts w:ascii="Calibri" w:eastAsia="Calibri" w:hAnsi="Calibri" w:cs="Calibri"/>
+        </w:rPr>
+        <w:t>one</w:t>
+      </w:r>
+      <w:proofErr w:type="spellEnd"/>
+      <w:r>
+        <w:rPr>
+          <w:rFonts w:ascii="Calibri" w:eastAsia="Calibri" w:hAnsi="Calibri" w:cs="Calibri"/>
+        </w:rPr>
+        <w:t>-step-</w:t>
+      </w:r>
+      <w:proofErr w:type="spellStart"/>
+      <w:r>
+        <w:rPr>
+          <w:rFonts w:ascii="Calibri" w:eastAsia="Calibri" w:hAnsi="Calibri" w:cs="Calibri"/>
+        </w:rPr>
+        <w:t>ahead</w:t>
+      </w:r>
+      <w:proofErr w:type="spellEnd"/>
+      <w:r>
+        <w:rPr>
+          <w:rFonts w:ascii="Calibri" w:eastAsia="Calibri" w:hAnsi="Calibri" w:cs="Calibri"/>
+        </w:rPr>
+        <w:t xml:space="preserve"> </w:t>
+      </w:r>
+      <w:proofErr w:type="spellStart"/>
+      <w:r>
+        <w:rPr>
+          <w:rFonts w:ascii="Calibri" w:eastAsia="Calibri" w:hAnsi="Calibri" w:cs="Calibri"/>
+        </w:rPr>
+        <w:t>forecasts</w:t>
+      </w:r>
+      <w:proofErr w:type="spellEnd"/>
+      <w:r>
+        <w:rPr>
+          <w:rFonts w:ascii="Calibri" w:eastAsia="Calibri" w:hAnsi="Calibri" w:cs="Calibri"/>
+        </w:rPr>
+        <w:t xml:space="preserve"> (hlavne HW, </w:t>
+      </w:r>
+      <w:proofErr w:type="spellStart"/>
       <w:r>
         <w:rPr>
           <w:rFonts w:ascii="Calibri" w:eastAsia="Calibri" w:hAnsi="Calibri" w:cs="Calibri"/>
@@ -40,6 +111,7 @@
         </w:rPr>
         <w:t>Holt</w:t>
       </w:r>
+      <w:proofErr w:type="spellEnd"/>
       <w:r>
         <w:rPr>
           <w:rFonts w:ascii="Calibri" w:eastAsia="Calibri" w:hAnsi="Calibri" w:cs="Calibri"/>
@@ -62,7 +134,28 @@
         <w:rPr>
           <w:rFonts w:ascii="Calibri" w:eastAsia="Calibri" w:hAnsi="Calibri" w:cs="Calibri"/>
         </w:rPr>
-        <w:t>MPE (a možno ďalšie) určovať min/max v abs! prezrieť celé Imp</w:t>
+        <w:t>MPE (a možno ďalšie) určovať min/max v </w:t>
+      </w:r>
+      <w:proofErr w:type="spellStart"/>
+      <w:r>
+        <w:rPr>
+          <w:rFonts w:ascii="Calibri" w:eastAsia="Calibri" w:hAnsi="Calibri" w:cs="Calibri"/>
+        </w:rPr>
+        <w:t>abs</w:t>
+      </w:r>
+      <w:proofErr w:type="spellEnd"/>
+      <w:r>
+        <w:rPr>
+          <w:rFonts w:ascii="Calibri" w:eastAsia="Calibri" w:hAnsi="Calibri" w:cs="Calibri"/>
+        </w:rPr>
+        <w:t xml:space="preserve">! prezrieť celé </w:t>
+      </w:r>
+      <w:proofErr w:type="spellStart"/>
+      <w:r>
+        <w:rPr>
+          <w:rFonts w:ascii="Calibri" w:eastAsia="Calibri" w:hAnsi="Calibri" w:cs="Calibri"/>
+        </w:rPr>
+        <w:t>Imp</w:t>
       </w:r>
       <w:r>
         <w:rPr>
@@ -74,7 +167,14 @@
         <w:rPr>
           <w:rFonts w:ascii="Calibri" w:eastAsia="Calibri" w:hAnsi="Calibri" w:cs="Calibri"/>
         </w:rPr>
-        <w:t>ovable a spol.</w:t>
+        <w:t>ovable</w:t>
+      </w:r>
+      <w:proofErr w:type="spellEnd"/>
+      <w:r>
+        <w:rPr>
+          <w:rFonts w:ascii="Calibri" w:eastAsia="Calibri" w:hAnsi="Calibri" w:cs="Calibri"/>
+        </w:rPr>
+        <w:t xml:space="preserve"> a spol.</w:t>
       </w:r>
     </w:p>
     <w:p>
@@ -92,8 +192,44 @@
         <w:rPr>
           <w:rFonts w:ascii="Calibri" w:eastAsia="Calibri" w:hAnsi="Calibri" w:cs="Calibri"/>
         </w:rPr>
-        <w:t>niekde je chyba v Residuals – prepisuje hlavný plot; asi v súvislosti s Analysis Batch</w:t>
-      </w:r>
+        <w:t>niekde je chyba v </w:t>
+      </w:r>
+      <w:proofErr w:type="spellStart"/>
+      <w:r>
+        <w:rPr>
+          <w:rFonts w:ascii="Calibri" w:eastAsia="Calibri" w:hAnsi="Calibri" w:cs="Calibri"/>
+        </w:rPr>
+        <w:t>Residuals</w:t>
+      </w:r>
+      <w:proofErr w:type="spellEnd"/>
+      <w:r>
+        <w:rPr>
+          <w:rFonts w:ascii="Calibri" w:eastAsia="Calibri" w:hAnsi="Calibri" w:cs="Calibri"/>
+        </w:rPr>
+        <w:t xml:space="preserve"> – prepisuje hlavný plot; asi v súvislosti s </w:t>
+      </w:r>
+      <w:proofErr w:type="spellStart"/>
+      <w:r>
+        <w:rPr>
+          <w:rFonts w:ascii="Calibri" w:eastAsia="Calibri" w:hAnsi="Calibri" w:cs="Calibri"/>
+        </w:rPr>
+        <w:t>Analysis</w:t>
+      </w:r>
+      <w:proofErr w:type="spellEnd"/>
+      <w:r>
+        <w:rPr>
+          <w:rFonts w:ascii="Calibri" w:eastAsia="Calibri" w:hAnsi="Calibri" w:cs="Calibri"/>
+        </w:rPr>
+        <w:t xml:space="preserve"> </w:t>
+      </w:r>
+      <w:proofErr w:type="spellStart"/>
+      <w:r>
+        <w:rPr>
+          <w:rFonts w:ascii="Calibri" w:eastAsia="Calibri" w:hAnsi="Calibri" w:cs="Calibri"/>
+        </w:rPr>
+        <w:t>Batch</w:t>
+      </w:r>
+      <w:proofErr w:type="spellEnd"/>
     </w:p>
     <w:p>
       <w:pPr>
@@ -110,7 +246,35 @@
         <w:rPr>
           <w:rFonts w:ascii="Calibri" w:eastAsia="Calibri" w:hAnsi="Calibri" w:cs="Calibri"/>
         </w:rPr>
-        <w:t>celkovo skontrolovať Analysis Batch, asi robí problémy, hlavne ak potom pustím normálny Run</w:t>
+        <w:t xml:space="preserve">celkovo skontrolovať </w:t>
+      </w:r>
+      <w:proofErr w:type="spellStart"/>
+      <w:r>
+        <w:rPr>
+          <w:rFonts w:ascii="Calibri" w:eastAsia="Calibri" w:hAnsi="Calibri" w:cs="Calibri"/>
+        </w:rPr>
+        <w:t>Analysis</w:t>
+      </w:r>
+      <w:proofErr w:type="spellEnd"/>
+      <w:r>
+        <w:rPr>
+          <w:rFonts w:ascii="Calibri" w:eastAsia="Calibri" w:hAnsi="Calibri" w:cs="Calibri"/>
+        </w:rPr>
+        <w:t xml:space="preserve"> </w:t>
+      </w:r>
+      <w:proofErr w:type="spellStart"/>
+      <w:r>
+        <w:rPr>
+          <w:rFonts w:ascii="Calibri" w:eastAsia="Calibri" w:hAnsi="Calibri" w:cs="Calibri"/>
+        </w:rPr>
+        <w:t>Batch</w:t>
+      </w:r>
+      <w:proofErr w:type="spellEnd"/>
+      <w:r>
+        <w:rPr>
+          <w:rFonts w:ascii="Calibri" w:eastAsia="Calibri" w:hAnsi="Calibri" w:cs="Calibri"/>
+        </w:rPr>
+        <w:t>, asi robí problémy, hlavne ak potom pustím normálny Run</w:t>
       </w:r>
     </w:p>
     <w:p>
@@ -124,12 +288,70 @@
           <w:rFonts w:ascii="Calibri" w:eastAsia="Calibri" w:hAnsi="Calibri" w:cs="Calibri"/>
         </w:rPr>
       </w:pPr>
-      <w:r>
-        <w:rPr>
-          <w:rFonts w:ascii="Calibri" w:eastAsia="Calibri" w:hAnsi="Calibri" w:cs="Calibri"/>
-        </w:rPr>
-        <w:t>random walk mi vracia Theil’s U 0.0! asi v súvislosti s Analysis Batch</w:t>
-      </w:r>
+      <w:proofErr w:type="spellStart"/>
+      <w:r>
+        <w:rPr>
+          <w:rFonts w:ascii="Calibri" w:eastAsia="Calibri" w:hAnsi="Calibri" w:cs="Calibri"/>
+        </w:rPr>
+        <w:t>random</w:t>
+      </w:r>
+      <w:proofErr w:type="spellEnd"/>
+      <w:r>
+        <w:rPr>
+          <w:rFonts w:ascii="Calibri" w:eastAsia="Calibri" w:hAnsi="Calibri" w:cs="Calibri"/>
+        </w:rPr>
+        <w:t xml:space="preserve"> </w:t>
+      </w:r>
+      <w:proofErr w:type="spellStart"/>
+      <w:r>
+        <w:rPr>
+          <w:rFonts w:ascii="Calibri" w:eastAsia="Calibri" w:hAnsi="Calibri" w:cs="Calibri"/>
+        </w:rPr>
+        <w:t>walk</w:t>
+      </w:r>
+      <w:proofErr w:type="spellEnd"/>
+      <w:r>
+        <w:rPr>
+          <w:rFonts w:ascii="Calibri" w:eastAsia="Calibri" w:hAnsi="Calibri" w:cs="Calibri"/>
+        </w:rPr>
+        <w:t xml:space="preserve"> mi vracia </w:t>
+      </w:r>
+      <w:proofErr w:type="spellStart"/>
+      <w:r>
+        <w:rPr>
+          <w:rFonts w:ascii="Calibri" w:eastAsia="Calibri" w:hAnsi="Calibri" w:cs="Calibri"/>
+        </w:rPr>
+        <w:t>Theil’s</w:t>
+      </w:r>
+      <w:proofErr w:type="spellEnd"/>
+      <w:r>
+        <w:rPr>
+          <w:rFonts w:ascii="Calibri" w:eastAsia="Calibri" w:hAnsi="Calibri" w:cs="Calibri"/>
+        </w:rPr>
+        <w:t xml:space="preserve"> U 0.0! asi v súvislosti s </w:t>
+      </w:r>
+      <w:proofErr w:type="spellStart"/>
+      <w:r>
+        <w:rPr>
+          <w:rFonts w:ascii="Calibri" w:eastAsia="Calibri" w:hAnsi="Calibri" w:cs="Calibri"/>
+        </w:rPr>
+        <w:t>Analysis</w:t>
+      </w:r>
+      <w:proofErr w:type="spellEnd"/>
+      <w:r>
+        <w:rPr>
+          <w:rFonts w:ascii="Calibri" w:eastAsia="Calibri" w:hAnsi="Calibri" w:cs="Calibri"/>
+        </w:rPr>
+        <w:t xml:space="preserve"> </w:t>
+      </w:r>
+      <w:proofErr w:type="spellStart"/>
+      <w:r>
+        <w:rPr>
+          <w:rFonts w:ascii="Calibri" w:eastAsia="Calibri" w:hAnsi="Calibri" w:cs="Calibri"/>
+        </w:rPr>
+        <w:t>Batch</w:t>
+      </w:r>
+      <w:proofErr w:type="spellEnd"/>
     </w:p>
     <w:p>
       <w:pPr>
@@ -146,14 +368,10 @@
         <w:rPr>
           <w:rFonts w:ascii="Calibri" w:eastAsia="Calibri" w:hAnsi="Calibri" w:cs="Calibri"/>
         </w:rPr>
-        <w:t>doplni</w:t>
-      </w:r>
-      <w:r>
-        <w:rPr>
-          <w:rFonts w:ascii="Calibri" w:eastAsia="Calibri" w:hAnsi="Calibri" w:cs="Calibri"/>
-        </w:rPr>
-        <w:t>ť možnosť spúšťať ITS aj na LB+UB!</w:t>
-      </w:r>
+        <w:t>doplniť možnosť spúšťať ITS aj na LB+UB!</w:t>
+      </w:r>
+      <w:bookmarkStart w:id="0" w:name="_GoBack"/>
+      <w:bookmarkEnd w:id="0"/>
     </w:p>
     <w:p>
       <w:pPr>
@@ -170,15 +388,119 @@
         <w:rPr>
           <w:rFonts w:ascii="Calibri" w:eastAsia="Calibri" w:hAnsi="Calibri" w:cs="Calibri"/>
         </w:rPr>
-        <w:t xml:space="preserve">po nakresleni plotu sa prepnut na tab (takze po </w:t>
-      </w:r>
-      <w:bookmarkStart w:id="0" w:name="_GoBack"/>
-      <w:bookmarkEnd w:id="0"/>
-      <w:r>
-        <w:rPr>
-          <w:rFonts w:ascii="Calibri" w:eastAsia="Calibri" w:hAnsi="Calibri" w:cs="Calibri"/>
-        </w:rPr>
-        <w:t>Plot selected, alebo po Run, ...)</w:t>
+        <w:t xml:space="preserve">MVN </w:t>
+      </w:r>
+      <w:proofErr w:type="spellStart"/>
+      <w:r>
+        <w:rPr>
+          <w:rFonts w:ascii="Calibri" w:eastAsia="Calibri" w:hAnsi="Calibri" w:cs="Calibri"/>
+        </w:rPr>
+        <w:t>project</w:t>
+      </w:r>
+      <w:proofErr w:type="spellEnd"/>
+      <w:r>
+        <w:rPr>
+          <w:rFonts w:ascii="Calibri" w:eastAsia="Calibri" w:hAnsi="Calibri" w:cs="Calibri"/>
+        </w:rPr>
+        <w:t xml:space="preserve"> (//</w:t>
+      </w:r>
+      <w:proofErr w:type="spellStart"/>
+      <w:r>
+        <w:rPr>
+          <w:rFonts w:ascii="Calibri" w:eastAsia="Calibri" w:hAnsi="Calibri" w:cs="Calibri"/>
+        </w:rPr>
+        <w:t>vacsi</w:t>
+      </w:r>
+      <w:proofErr w:type="spellEnd"/>
+      <w:r>
+        <w:rPr>
+          <w:rFonts w:ascii="Calibri" w:eastAsia="Calibri" w:hAnsi="Calibri" w:cs="Calibri"/>
+        </w:rPr>
+        <w:t xml:space="preserve"> </w:t>
+      </w:r>
+      <w:proofErr w:type="spellStart"/>
+      <w:r>
+        <w:rPr>
+          <w:rFonts w:ascii="Calibri" w:eastAsia="Calibri" w:hAnsi="Calibri" w:cs="Calibri"/>
+        </w:rPr>
+        <w:t>problem</w:t>
+      </w:r>
+      <w:proofErr w:type="spellEnd"/>
+      <w:r>
+        <w:rPr>
+          <w:rFonts w:ascii="Calibri" w:eastAsia="Calibri" w:hAnsi="Calibri" w:cs="Calibri"/>
+        </w:rPr>
+        <w:t xml:space="preserve"> ako sa </w:t>
+      </w:r>
+      <w:proofErr w:type="spellStart"/>
+      <w:r>
+        <w:rPr>
+          <w:rFonts w:ascii="Calibri" w:eastAsia="Calibri" w:hAnsi="Calibri" w:cs="Calibri"/>
+        </w:rPr>
+        <w:t>zda</w:t>
+      </w:r>
+      <w:proofErr w:type="spellEnd"/>
+      <w:r>
+        <w:rPr>
+          <w:rFonts w:ascii="Calibri" w:eastAsia="Calibri" w:hAnsi="Calibri" w:cs="Calibri"/>
+        </w:rPr>
+        <w:t xml:space="preserve">; tie JRI </w:t>
+      </w:r>
+      <w:proofErr w:type="spellStart"/>
+      <w:r>
+        <w:rPr>
+          <w:rFonts w:ascii="Calibri" w:eastAsia="Calibri" w:hAnsi="Calibri" w:cs="Calibri"/>
+        </w:rPr>
+        <w:t>kniznice</w:t>
+      </w:r>
+      <w:proofErr w:type="spellEnd"/>
+      <w:r>
+        <w:rPr>
+          <w:rFonts w:ascii="Calibri" w:eastAsia="Calibri" w:hAnsi="Calibri" w:cs="Calibri"/>
+        </w:rPr>
+        <w:t xml:space="preserve"> a spol. </w:t>
+      </w:r>
+      <w:proofErr w:type="spellStart"/>
+      <w:r>
+        <w:rPr>
+          <w:rFonts w:ascii="Calibri" w:eastAsia="Calibri" w:hAnsi="Calibri" w:cs="Calibri"/>
+        </w:rPr>
+        <w:t>nemaju</w:t>
+      </w:r>
+      <w:proofErr w:type="spellEnd"/>
+      <w:r>
+        <w:rPr>
+          <w:rFonts w:ascii="Calibri" w:eastAsia="Calibri" w:hAnsi="Calibri" w:cs="Calibri"/>
+        </w:rPr>
+        <w:t xml:space="preserve"> moc </w:t>
+      </w:r>
+      <w:proofErr w:type="spellStart"/>
+      <w:r>
+        <w:rPr>
+          <w:rFonts w:ascii="Calibri" w:eastAsia="Calibri" w:hAnsi="Calibri" w:cs="Calibri"/>
+        </w:rPr>
+        <w:t>mvn</w:t>
+      </w:r>
+      <w:proofErr w:type="spellEnd"/>
+      <w:r>
+        <w:rPr>
+          <w:rFonts w:ascii="Calibri" w:eastAsia="Calibri" w:hAnsi="Calibri" w:cs="Calibri"/>
+        </w:rPr>
+        <w:t xml:space="preserve"> </w:t>
+      </w:r>
+      <w:proofErr w:type="spellStart"/>
+      <w:r>
+        <w:rPr>
+          <w:rFonts w:ascii="Calibri" w:eastAsia="Calibri" w:hAnsi="Calibri" w:cs="Calibri"/>
+        </w:rPr>
+        <w:t>repo</w:t>
+      </w:r>
+      <w:proofErr w:type="spellEnd"/>
+      <w:r>
+        <w:rPr>
+          <w:rFonts w:ascii="Calibri" w:eastAsia="Calibri" w:hAnsi="Calibri" w:cs="Calibri"/>
+        </w:rPr>
+        <w:t xml:space="preserve"> a tak)</w:t>
       </w:r>
     </w:p>
     <w:p>
@@ -192,18 +514,70 @@
           <w:rFonts w:ascii="Calibri" w:eastAsia="Calibri" w:hAnsi="Calibri" w:cs="Calibri"/>
         </w:rPr>
       </w:pPr>
-      <w:r>
-        <w:rPr>
-          <w:rFonts w:ascii="Calibri" w:eastAsia="Calibri" w:hAnsi="Calibri" w:cs="Calibri"/>
-        </w:rPr>
-        <w:t>MVN project</w:t>
-      </w:r>
-      <w:r>
-        <w:rPr>
-          <w:rFonts w:ascii="Calibri" w:eastAsia="Calibri" w:hAnsi="Calibri" w:cs="Calibri"/>
-        </w:rPr>
-        <w:t xml:space="preserve"> (//vacsi problem ako sa zda; tie JRI kniznice a spol. nemaju moc mvn repo a tak)</w:t>
-      </w:r>
+      <w:proofErr w:type="spellStart"/>
+      <w:r>
+        <w:rPr>
+          <w:rFonts w:ascii="Calibri" w:eastAsia="Calibri" w:hAnsi="Calibri" w:cs="Calibri"/>
+        </w:rPr>
+        <w:t>ked</w:t>
+      </w:r>
+      <w:proofErr w:type="spellEnd"/>
+      <w:r>
+        <w:rPr>
+          <w:rFonts w:ascii="Calibri" w:eastAsia="Calibri" w:hAnsi="Calibri" w:cs="Calibri"/>
+        </w:rPr>
+        <w:t xml:space="preserve"> sa agreguje ITS v </w:t>
+      </w:r>
+      <w:proofErr w:type="spellStart"/>
+      <w:r>
+        <w:rPr>
+          <w:rFonts w:ascii="Calibri" w:eastAsia="Calibri" w:hAnsi="Calibri" w:cs="Calibri"/>
+        </w:rPr>
+        <w:t>Transformations</w:t>
+      </w:r>
+      <w:proofErr w:type="spellEnd"/>
+      <w:r>
+        <w:rPr>
+          <w:rFonts w:ascii="Calibri" w:eastAsia="Calibri" w:hAnsi="Calibri" w:cs="Calibri"/>
+        </w:rPr>
+        <w:t xml:space="preserve"> a potom sa to vykresli, hranice X osi </w:t>
+      </w:r>
+      <w:proofErr w:type="spellStart"/>
+      <w:r>
+        <w:rPr>
+          <w:rFonts w:ascii="Calibri" w:eastAsia="Calibri" w:hAnsi="Calibri" w:cs="Calibri"/>
+        </w:rPr>
+        <w:t>ostanu</w:t>
+      </w:r>
+      <w:proofErr w:type="spellEnd"/>
+      <w:r>
+        <w:rPr>
+          <w:rFonts w:ascii="Calibri" w:eastAsia="Calibri" w:hAnsi="Calibri" w:cs="Calibri"/>
+        </w:rPr>
+        <w:t xml:space="preserve"> povodne a je to len cele </w:t>
+      </w:r>
+      <w:proofErr w:type="spellStart"/>
+      <w:r>
+        <w:rPr>
+          <w:rFonts w:ascii="Calibri" w:eastAsia="Calibri" w:hAnsi="Calibri" w:cs="Calibri"/>
+        </w:rPr>
+        <w:t>nacapane</w:t>
+      </w:r>
+      <w:proofErr w:type="spellEnd"/>
+      <w:r>
+        <w:rPr>
+          <w:rFonts w:ascii="Calibri" w:eastAsia="Calibri" w:hAnsi="Calibri" w:cs="Calibri"/>
+        </w:rPr>
+        <w:t xml:space="preserve"> </w:t>
+      </w:r>
+      <w:proofErr w:type="spellStart"/>
+      <w:r>
+        <w:rPr>
+          <w:rFonts w:ascii="Calibri" w:eastAsia="Calibri" w:hAnsi="Calibri" w:cs="Calibri"/>
+        </w:rPr>
+        <w:t>vlavo</w:t>
+      </w:r>
+      <w:proofErr w:type="spellEnd"/>
     </w:p>
     <w:p>
       <w:pPr>
@@ -216,11 +590,89 @@
           <w:rFonts w:ascii="Calibri" w:eastAsia="Calibri" w:hAnsi="Calibri" w:cs="Calibri"/>
         </w:rPr>
       </w:pPr>
-      <w:r>
-        <w:rPr>
-          <w:rFonts w:ascii="Calibri" w:eastAsia="Calibri" w:hAnsi="Calibri" w:cs="Calibri"/>
-        </w:rPr>
-        <w:t>ked sa agreguje ITS v Transformations a potom sa to vykresli, hranice X osi ostanu povodne a je to len cele nacapane vlavo</w:t>
+      <w:proofErr w:type="spellStart"/>
+      <w:r>
+        <w:rPr>
+          <w:rFonts w:ascii="Calibri" w:eastAsia="Calibri" w:hAnsi="Calibri" w:cs="Calibri"/>
+        </w:rPr>
+        <w:t>refactor</w:t>
+      </w:r>
+      <w:proofErr w:type="spellEnd"/>
+      <w:r>
+        <w:rPr>
+          <w:rFonts w:ascii="Calibri" w:eastAsia="Calibri" w:hAnsi="Calibri" w:cs="Calibri"/>
+        </w:rPr>
+        <w:t xml:space="preserve"> </w:t>
+      </w:r>
+      <w:proofErr w:type="spellStart"/>
+      <w:r>
+        <w:rPr>
+          <w:rFonts w:ascii="Calibri" w:eastAsia="Calibri" w:hAnsi="Calibri" w:cs="Calibri"/>
+        </w:rPr>
+        <w:t>MainFrame</w:t>
+      </w:r>
+      <w:proofErr w:type="spellEnd"/>
+      <w:r>
+        <w:rPr>
+          <w:rFonts w:ascii="Calibri" w:eastAsia="Calibri" w:hAnsi="Calibri" w:cs="Calibri"/>
+        </w:rPr>
+        <w:t xml:space="preserve"> – nič v ňom, všetko v </w:t>
+      </w:r>
+      <w:proofErr w:type="spellStart"/>
+      <w:r>
+        <w:rPr>
+          <w:rFonts w:ascii="Calibri" w:eastAsia="Calibri" w:hAnsi="Calibri" w:cs="Calibri"/>
+        </w:rPr>
+        <w:t>JPanel</w:t>
+      </w:r>
+      <w:proofErr w:type="spellEnd"/>
+      <w:r>
+        <w:rPr>
+          <w:rFonts w:ascii="Calibri" w:eastAsia="Calibri" w:hAnsi="Calibri" w:cs="Calibri"/>
+        </w:rPr>
+        <w:t xml:space="preserve">, ktorý </w:t>
+      </w:r>
+      <w:proofErr w:type="spellStart"/>
+      <w:r>
+        <w:rPr>
+          <w:rFonts w:ascii="Calibri" w:eastAsia="Calibri" w:hAnsi="Calibri" w:cs="Calibri"/>
+        </w:rPr>
+        <w:t>MainFrame</w:t>
+      </w:r>
+      <w:proofErr w:type="spellEnd"/>
+      <w:r>
+        <w:rPr>
+          <w:rFonts w:ascii="Calibri" w:eastAsia="Calibri" w:hAnsi="Calibri" w:cs="Calibri"/>
+        </w:rPr>
+        <w:t xml:space="preserve"> iba zobrazí. A hlavne </w:t>
+      </w:r>
+      <w:proofErr w:type="spellStart"/>
+      <w:r>
+        <w:rPr>
+          <w:rFonts w:ascii="Calibri" w:eastAsia="Calibri" w:hAnsi="Calibri" w:cs="Calibri"/>
+        </w:rPr>
+        <w:t>JPanel</w:t>
+      </w:r>
+      <w:proofErr w:type="spellEnd"/>
+      <w:r>
+        <w:rPr>
+          <w:rFonts w:ascii="Calibri" w:eastAsia="Calibri" w:hAnsi="Calibri" w:cs="Calibri"/>
+        </w:rPr>
+        <w:t xml:space="preserve"> iba na </w:t>
+      </w:r>
+      <w:proofErr w:type="spellStart"/>
+      <w:r>
+        <w:rPr>
+          <w:rFonts w:ascii="Calibri" w:eastAsia="Calibri" w:hAnsi="Calibri" w:cs="Calibri"/>
+        </w:rPr>
+        <w:t>view</w:t>
+      </w:r>
+      <w:proofErr w:type="spellEnd"/>
+      <w:r>
+        <w:rPr>
+          <w:rFonts w:ascii="Calibri" w:eastAsia="Calibri" w:hAnsi="Calibri" w:cs="Calibri"/>
+        </w:rPr>
+        <w:t>, všetky metódy s logikou von</w:t>
       </w:r>
     </w:p>
     <w:p>
@@ -238,13 +690,64 @@
         <w:rPr>
           <w:rFonts w:ascii="Calibri" w:eastAsia="Calibri" w:hAnsi="Calibri" w:cs="Calibri"/>
         </w:rPr>
-        <w:t>refactor MainFrame – nič v ňom, všetko v JPanel, ktorý MainFrame iba zobrazí. A hlavne</w:t>
-      </w:r>
-      <w:r>
-        <w:rPr>
-          <w:rFonts w:ascii="Calibri" w:eastAsia="Calibri" w:hAnsi="Calibri" w:cs="Calibri"/>
-        </w:rPr>
-        <w:t xml:space="preserve"> JPanel iba na view, všetky metódy s logikou von</w:t>
+        <w:t xml:space="preserve">plot </w:t>
+      </w:r>
+      <w:proofErr w:type="spellStart"/>
+      <w:r>
+        <w:rPr>
+          <w:rFonts w:ascii="Calibri" w:eastAsia="Calibri" w:hAnsi="Calibri" w:cs="Calibri"/>
+        </w:rPr>
+        <w:t>all</w:t>
+      </w:r>
+      <w:proofErr w:type="spellEnd"/>
+      <w:r>
+        <w:rPr>
+          <w:rFonts w:ascii="Calibri" w:eastAsia="Calibri" w:hAnsi="Calibri" w:cs="Calibri"/>
+        </w:rPr>
+        <w:t xml:space="preserve"> </w:t>
+      </w:r>
+      <w:proofErr w:type="spellStart"/>
+      <w:r>
+        <w:rPr>
+          <w:rFonts w:ascii="Calibri" w:eastAsia="Calibri" w:hAnsi="Calibri" w:cs="Calibri"/>
+        </w:rPr>
+        <w:t>specified</w:t>
+      </w:r>
+      <w:proofErr w:type="spellEnd"/>
+      <w:r>
+        <w:rPr>
+          <w:rFonts w:ascii="Calibri" w:eastAsia="Calibri" w:hAnsi="Calibri" w:cs="Calibri"/>
+        </w:rPr>
+        <w:t xml:space="preserve"> ITS -&gt; plot </w:t>
+      </w:r>
+      <w:proofErr w:type="spellStart"/>
+      <w:r>
+        <w:rPr>
+          <w:rFonts w:ascii="Calibri" w:eastAsia="Calibri" w:hAnsi="Calibri" w:cs="Calibri"/>
+        </w:rPr>
+        <w:t>all</w:t>
+      </w:r>
+      <w:proofErr w:type="spellEnd"/>
+      <w:r>
+        <w:rPr>
+          <w:rFonts w:ascii="Calibri" w:eastAsia="Calibri" w:hAnsi="Calibri" w:cs="Calibri"/>
+        </w:rPr>
+        <w:t xml:space="preserve"> </w:t>
+      </w:r>
+      <w:proofErr w:type="spellStart"/>
+      <w:r>
+        <w:rPr>
+          <w:rFonts w:ascii="Calibri" w:eastAsia="Calibri" w:hAnsi="Calibri" w:cs="Calibri"/>
+          <w:b/>
+        </w:rPr>
+        <w:t>selected</w:t>
+      </w:r>
+      <w:proofErr w:type="spellEnd"/>
+      <w:r>
+        <w:rPr>
+          <w:rFonts w:ascii="Calibri" w:eastAsia="Calibri" w:hAnsi="Calibri" w:cs="Calibri"/>
+        </w:rPr>
+        <w:t xml:space="preserve"> ITS</w:t>
       </w:r>
     </w:p>
     <w:p>
@@ -258,25 +761,98 @@
           <w:rFonts w:ascii="Calibri" w:eastAsia="Calibri" w:hAnsi="Calibri" w:cs="Calibri"/>
         </w:rPr>
       </w:pPr>
-      <w:r>
-        <w:rPr>
-          <w:rFonts w:ascii="Calibri" w:eastAsia="Calibri" w:hAnsi="Calibri" w:cs="Calibri"/>
-        </w:rPr>
-        <w:t xml:space="preserve">plot all specified ITS -&gt; plot all </w:t>
-      </w:r>
-      <w:r>
-        <w:rPr>
-          <w:rFonts w:ascii="Calibri" w:eastAsia="Calibri" w:hAnsi="Calibri" w:cs="Calibri"/>
-          <w:b/>
-        </w:rPr>
-        <w:t>selected</w:t>
-      </w:r>
-      <w:r>
-        <w:rPr>
-          <w:rFonts w:ascii="Calibri" w:eastAsia="Calibri" w:hAnsi="Calibri" w:cs="Calibri"/>
-        </w:rPr>
-        <w:t xml:space="preserve"> ITS</w:t>
-      </w:r>
+      <w:proofErr w:type="spellStart"/>
+      <w:r>
+        <w:rPr>
+          <w:rFonts w:ascii="Calibri" w:eastAsia="Calibri" w:hAnsi="Calibri" w:cs="Calibri"/>
+        </w:rPr>
+        <w:t>structural</w:t>
+      </w:r>
+      <w:proofErr w:type="spellEnd"/>
+      <w:r>
+        <w:rPr>
+          <w:rFonts w:ascii="Calibri" w:eastAsia="Calibri" w:hAnsi="Calibri" w:cs="Calibri"/>
+        </w:rPr>
+        <w:t xml:space="preserve"> </w:t>
+      </w:r>
+      <w:proofErr w:type="spellStart"/>
+      <w:r>
+        <w:rPr>
+          <w:rFonts w:ascii="Calibri" w:eastAsia="Calibri" w:hAnsi="Calibri" w:cs="Calibri"/>
+        </w:rPr>
+        <w:t>breaks</w:t>
+      </w:r>
+      <w:proofErr w:type="spellEnd"/>
+      <w:r>
+        <w:rPr>
+          <w:rFonts w:ascii="Calibri" w:eastAsia="Calibri" w:hAnsi="Calibri" w:cs="Calibri"/>
+        </w:rPr>
+        <w:t xml:space="preserve">: </w:t>
+      </w:r>
+      <w:proofErr w:type="spellStart"/>
+      <w:r>
+        <w:rPr>
+          <w:rFonts w:ascii="Calibri" w:eastAsia="Calibri" w:hAnsi="Calibri" w:cs="Calibri"/>
+        </w:rPr>
+        <w:t>date</w:t>
+      </w:r>
+      <w:proofErr w:type="spellEnd"/>
+      <w:r>
+        <w:rPr>
+          <w:rFonts w:ascii="Calibri" w:eastAsia="Calibri" w:hAnsi="Calibri" w:cs="Calibri"/>
+        </w:rPr>
+        <w:t xml:space="preserve"> </w:t>
+      </w:r>
+      <w:proofErr w:type="spellStart"/>
+      <w:r>
+        <w:rPr>
+          <w:rFonts w:ascii="Calibri" w:eastAsia="Calibri" w:hAnsi="Calibri" w:cs="Calibri"/>
+        </w:rPr>
+        <w:t>instead</w:t>
+      </w:r>
+      <w:proofErr w:type="spellEnd"/>
+      <w:r>
+        <w:rPr>
+          <w:rFonts w:ascii="Calibri" w:eastAsia="Calibri" w:hAnsi="Calibri" w:cs="Calibri"/>
+        </w:rPr>
+        <w:t xml:space="preserve"> of </w:t>
+      </w:r>
+      <w:proofErr w:type="spellStart"/>
+      <w:r>
+        <w:rPr>
+          <w:rFonts w:ascii="Calibri" w:eastAsia="Calibri" w:hAnsi="Calibri" w:cs="Calibri"/>
+        </w:rPr>
+        <w:t>numbers</w:t>
+      </w:r>
+      <w:proofErr w:type="spellEnd"/>
+      <w:r>
+        <w:rPr>
+          <w:rFonts w:ascii="Calibri" w:eastAsia="Calibri" w:hAnsi="Calibri" w:cs="Calibri"/>
+        </w:rPr>
+        <w:t xml:space="preserve"> on </w:t>
+      </w:r>
+      <w:proofErr w:type="spellStart"/>
+      <w:r>
+        <w:rPr>
+          <w:rFonts w:ascii="Calibri" w:eastAsia="Calibri" w:hAnsi="Calibri" w:cs="Calibri"/>
+        </w:rPr>
+        <w:t>the</w:t>
+      </w:r>
+      <w:proofErr w:type="spellEnd"/>
+      <w:r>
+        <w:rPr>
+          <w:rFonts w:ascii="Calibri" w:eastAsia="Calibri" w:hAnsi="Calibri" w:cs="Calibri"/>
+        </w:rPr>
+        <w:t xml:space="preserve"> X </w:t>
+      </w:r>
+      <w:proofErr w:type="spellStart"/>
+      <w:r>
+        <w:rPr>
+          <w:rFonts w:ascii="Calibri" w:eastAsia="Calibri" w:hAnsi="Calibri" w:cs="Calibri"/>
+        </w:rPr>
+        <w:t>axis</w:t>
+      </w:r>
+      <w:proofErr w:type="spellEnd"/>
     </w:p>
     <w:p>
       <w:pPr>
@@ -293,7 +869,49 @@
         <w:rPr>
           <w:rFonts w:ascii="Calibri" w:eastAsia="Calibri" w:hAnsi="Calibri" w:cs="Calibri"/>
         </w:rPr>
-        <w:t>structural breaks: date instead of numbers on the X axis</w:t>
+        <w:t>„</w:t>
+      </w:r>
+      <w:proofErr w:type="spellStart"/>
+      <w:r>
+        <w:rPr>
+          <w:rFonts w:ascii="Calibri" w:eastAsia="Calibri" w:hAnsi="Calibri" w:cs="Calibri"/>
+        </w:rPr>
+        <w:t>select</w:t>
+      </w:r>
+      <w:proofErr w:type="spellEnd"/>
+      <w:r>
+        <w:rPr>
+          <w:rFonts w:ascii="Calibri" w:eastAsia="Calibri" w:hAnsi="Calibri" w:cs="Calibri"/>
+        </w:rPr>
+        <w:t xml:space="preserve"> </w:t>
+      </w:r>
+      <w:proofErr w:type="spellStart"/>
+      <w:r>
+        <w:rPr>
+          <w:rFonts w:ascii="Calibri" w:eastAsia="Calibri" w:hAnsi="Calibri" w:cs="Calibri"/>
+        </w:rPr>
+        <w:t>none</w:t>
+      </w:r>
+      <w:proofErr w:type="spellEnd"/>
+      <w:r>
+        <w:rPr>
+          <w:rFonts w:ascii="Calibri" w:eastAsia="Calibri" w:hAnsi="Calibri" w:cs="Calibri"/>
+        </w:rPr>
+        <w:t xml:space="preserve">“ </w:t>
+      </w:r>
+      <w:proofErr w:type="spellStart"/>
+      <w:r>
+        <w:rPr>
+          <w:rFonts w:ascii="Calibri" w:eastAsia="Calibri" w:hAnsi="Calibri" w:cs="Calibri"/>
+        </w:rPr>
+        <w:t>for</w:t>
+      </w:r>
+      <w:proofErr w:type="spellEnd"/>
+      <w:r>
+        <w:rPr>
+          <w:rFonts w:ascii="Calibri" w:eastAsia="Calibri" w:hAnsi="Calibri" w:cs="Calibri"/>
+        </w:rPr>
+        <w:t xml:space="preserve"> list CTS, ITS</w:t>
       </w:r>
     </w:p>
     <w:p>
@@ -307,11 +925,131 @@
           <w:rFonts w:ascii="Calibri" w:eastAsia="Calibri" w:hAnsi="Calibri" w:cs="Calibri"/>
         </w:rPr>
       </w:pPr>
-      <w:r>
-        <w:rPr>
-          <w:rFonts w:ascii="Calibri" w:eastAsia="Calibri" w:hAnsi="Calibri" w:cs="Calibri"/>
-        </w:rPr>
-        <w:t>„select none“ for list CTS, ITS</w:t>
+      <w:proofErr w:type="spellStart"/>
+      <w:r>
+        <w:rPr>
+          <w:rFonts w:ascii="Calibri" w:eastAsia="Calibri" w:hAnsi="Calibri" w:cs="Calibri"/>
+        </w:rPr>
+        <w:t>pridat</w:t>
+      </w:r>
+      <w:proofErr w:type="spellEnd"/>
+      <w:r>
+        <w:rPr>
+          <w:rFonts w:ascii="Calibri" w:eastAsia="Calibri" w:hAnsi="Calibri" w:cs="Calibri"/>
+        </w:rPr>
+        <w:t xml:space="preserve"> </w:t>
+      </w:r>
+      <w:proofErr w:type="spellStart"/>
+      <w:r>
+        <w:rPr>
+          <w:rFonts w:ascii="Calibri" w:eastAsia="Calibri" w:hAnsi="Calibri" w:cs="Calibri"/>
+        </w:rPr>
+        <w:t>kompletny</w:t>
+      </w:r>
+      <w:proofErr w:type="spellEnd"/>
+      <w:r>
+        <w:rPr>
+          <w:rFonts w:ascii="Calibri" w:eastAsia="Calibri" w:hAnsi="Calibri" w:cs="Calibri"/>
+        </w:rPr>
+        <w:t xml:space="preserve"> </w:t>
+      </w:r>
+      <w:proofErr w:type="spellStart"/>
+      <w:r>
+        <w:rPr>
+          <w:rFonts w:ascii="Calibri" w:eastAsia="Calibri" w:hAnsi="Calibri" w:cs="Calibri"/>
+        </w:rPr>
+        <w:t>tab</w:t>
+      </w:r>
+      <w:proofErr w:type="spellEnd"/>
+      <w:r>
+        <w:rPr>
+          <w:rFonts w:ascii="Calibri" w:eastAsia="Calibri" w:hAnsi="Calibri" w:cs="Calibri"/>
+        </w:rPr>
+        <w:t xml:space="preserve"> alebo </w:t>
+      </w:r>
+      <w:proofErr w:type="spellStart"/>
+      <w:r>
+        <w:rPr>
+          <w:rFonts w:ascii="Calibri" w:eastAsia="Calibri" w:hAnsi="Calibri" w:cs="Calibri"/>
+        </w:rPr>
+        <w:t>daco</w:t>
+      </w:r>
+      <w:proofErr w:type="spellEnd"/>
+      <w:r>
+        <w:rPr>
+          <w:rFonts w:ascii="Calibri" w:eastAsia="Calibri" w:hAnsi="Calibri" w:cs="Calibri"/>
+        </w:rPr>
+        <w:t xml:space="preserve"> na </w:t>
+      </w:r>
+      <w:proofErr w:type="spellStart"/>
+      <w:r>
+        <w:rPr>
+          <w:rFonts w:ascii="Calibri" w:eastAsia="Calibri" w:hAnsi="Calibri" w:cs="Calibri"/>
+        </w:rPr>
+        <w:t>Tests</w:t>
+      </w:r>
+      <w:proofErr w:type="spellEnd"/>
+      <w:r>
+        <w:rPr>
+          <w:rFonts w:ascii="Calibri" w:eastAsia="Calibri" w:hAnsi="Calibri" w:cs="Calibri"/>
+        </w:rPr>
+        <w:t xml:space="preserve">: </w:t>
+      </w:r>
+      <w:proofErr w:type="spellStart"/>
+      <w:r>
+        <w:rPr>
+          <w:rFonts w:ascii="Calibri" w:eastAsia="Calibri" w:hAnsi="Calibri" w:cs="Calibri"/>
+        </w:rPr>
+        <w:t>normality</w:t>
+      </w:r>
+      <w:proofErr w:type="spellEnd"/>
+      <w:r>
+        <w:rPr>
+          <w:rFonts w:ascii="Calibri" w:eastAsia="Calibri" w:hAnsi="Calibri" w:cs="Calibri"/>
+        </w:rPr>
+        <w:t xml:space="preserve">, </w:t>
+      </w:r>
+      <w:proofErr w:type="spellStart"/>
+      <w:r>
+        <w:rPr>
+          <w:rFonts w:ascii="Calibri" w:eastAsia="Calibri" w:hAnsi="Calibri" w:cs="Calibri"/>
+        </w:rPr>
+        <w:t>stationarity</w:t>
+      </w:r>
+      <w:proofErr w:type="spellEnd"/>
+      <w:r>
+        <w:rPr>
+          <w:rFonts w:ascii="Calibri" w:eastAsia="Calibri" w:hAnsi="Calibri" w:cs="Calibri"/>
+        </w:rPr>
+        <w:t xml:space="preserve">, </w:t>
+      </w:r>
+      <w:proofErr w:type="spellStart"/>
+      <w:r>
+        <w:rPr>
+          <w:rFonts w:ascii="Calibri" w:eastAsia="Calibri" w:hAnsi="Calibri" w:cs="Calibri"/>
+        </w:rPr>
+        <w:t>cointegration</w:t>
+      </w:r>
+      <w:proofErr w:type="spellEnd"/>
+      <w:r>
+        <w:rPr>
+          <w:rFonts w:ascii="Calibri" w:eastAsia="Calibri" w:hAnsi="Calibri" w:cs="Calibri"/>
+        </w:rPr>
+        <w:t xml:space="preserve">, </w:t>
+      </w:r>
+      <w:proofErr w:type="spellStart"/>
+      <w:r>
+        <w:rPr>
+          <w:rFonts w:ascii="Calibri" w:eastAsia="Calibri" w:hAnsi="Calibri" w:cs="Calibri"/>
+        </w:rPr>
+        <w:t>nonlinearity</w:t>
+      </w:r>
+      <w:proofErr w:type="spellEnd"/>
+      <w:r>
+        <w:rPr>
+          <w:rFonts w:ascii="Calibri" w:eastAsia="Calibri" w:hAnsi="Calibri" w:cs="Calibri"/>
+        </w:rPr>
+        <w:t>, ...</w:t>
       </w:r>
     </w:p>
     <w:p>
@@ -329,14 +1067,16 @@
         <w:rPr>
           <w:rFonts w:ascii="Calibri" w:eastAsia="Calibri" w:hAnsi="Calibri" w:cs="Calibri"/>
         </w:rPr>
-        <w:t>pridat kompletny tab alebo daco na Tests: normality, stationarity, coi</w:t>
-      </w:r>
-      <w:r>
-        <w:rPr>
-          <w:rFonts w:ascii="Calibri" w:eastAsia="Calibri" w:hAnsi="Calibri" w:cs="Calibri"/>
-        </w:rPr>
-        <w:t>ntegration, nonlinearity, ...</w:t>
-      </w:r>
+        <w:t xml:space="preserve">validovať vstupy: </w:t>
+      </w:r>
+      <w:proofErr w:type="spellStart"/>
+      <w:r>
+        <w:rPr>
+          <w:rFonts w:ascii="Calibri" w:eastAsia="Calibri" w:hAnsi="Calibri" w:cs="Calibri"/>
+        </w:rPr>
+        <w:t>JFormattedTextField</w:t>
+      </w:r>
+      <w:proofErr w:type="spellEnd"/>
     </w:p>
     <w:p>
       <w:pPr>
@@ -353,7 +1093,105 @@
         <w:rPr>
           <w:rFonts w:ascii="Calibri" w:eastAsia="Calibri" w:hAnsi="Calibri" w:cs="Calibri"/>
         </w:rPr>
-        <w:t>validovať vstupy: JFormattedTextField</w:t>
+        <w:t>úpravy dát pred použitím metód? „</w:t>
+      </w:r>
+      <w:proofErr w:type="spellStart"/>
+      <w:r>
+        <w:rPr>
+          <w:rFonts w:ascii="Calibri" w:eastAsia="Calibri" w:hAnsi="Calibri" w:cs="Calibri"/>
+        </w:rPr>
+        <w:t>always</w:t>
+      </w:r>
+      <w:proofErr w:type="spellEnd"/>
+      <w:r>
+        <w:rPr>
+          <w:rFonts w:ascii="Calibri" w:eastAsia="Calibri" w:hAnsi="Calibri" w:cs="Calibri"/>
+        </w:rPr>
+        <w:t xml:space="preserve"> </w:t>
+      </w:r>
+      <w:proofErr w:type="spellStart"/>
+      <w:r>
+        <w:rPr>
+          <w:rFonts w:ascii="Calibri" w:eastAsia="Calibri" w:hAnsi="Calibri" w:cs="Calibri"/>
+        </w:rPr>
+        <w:t>normalize</w:t>
+      </w:r>
+      <w:proofErr w:type="spellEnd"/>
+      <w:r>
+        <w:rPr>
+          <w:rFonts w:ascii="Calibri" w:eastAsia="Calibri" w:hAnsi="Calibri" w:cs="Calibri"/>
+        </w:rPr>
+        <w:t xml:space="preserve"> </w:t>
+      </w:r>
+      <w:proofErr w:type="spellStart"/>
+      <w:r>
+        <w:rPr>
+          <w:rFonts w:ascii="Calibri" w:eastAsia="Calibri" w:hAnsi="Calibri" w:cs="Calibri"/>
+        </w:rPr>
+        <w:t>your</w:t>
+      </w:r>
+      <w:proofErr w:type="spellEnd"/>
+      <w:r>
+        <w:rPr>
+          <w:rFonts w:ascii="Calibri" w:eastAsia="Calibri" w:hAnsi="Calibri" w:cs="Calibri"/>
+        </w:rPr>
+        <w:t xml:space="preserve"> </w:t>
+      </w:r>
+      <w:proofErr w:type="spellStart"/>
+      <w:r>
+        <w:rPr>
+          <w:rFonts w:ascii="Calibri" w:eastAsia="Calibri" w:hAnsi="Calibri" w:cs="Calibri"/>
+        </w:rPr>
+        <w:t>data</w:t>
+      </w:r>
+      <w:proofErr w:type="spellEnd"/>
+      <w:r>
+        <w:rPr>
+          <w:rFonts w:ascii="Calibri" w:eastAsia="Calibri" w:hAnsi="Calibri" w:cs="Calibri"/>
+        </w:rPr>
+        <w:t xml:space="preserve"> </w:t>
+      </w:r>
+      <w:proofErr w:type="spellStart"/>
+      <w:r>
+        <w:rPr>
+          <w:rFonts w:ascii="Calibri" w:eastAsia="Calibri" w:hAnsi="Calibri" w:cs="Calibri"/>
+        </w:rPr>
+        <w:t>before</w:t>
+      </w:r>
+      <w:proofErr w:type="spellEnd"/>
+      <w:r>
+        <w:rPr>
+          <w:rFonts w:ascii="Calibri" w:eastAsia="Calibri" w:hAnsi="Calibri" w:cs="Calibri"/>
+        </w:rPr>
+        <w:t xml:space="preserve"> </w:t>
+      </w:r>
+      <w:proofErr w:type="spellStart"/>
+      <w:r>
+        <w:rPr>
+          <w:rFonts w:ascii="Calibri" w:eastAsia="Calibri" w:hAnsi="Calibri" w:cs="Calibri"/>
+        </w:rPr>
+        <w:t>feeding</w:t>
+      </w:r>
+      <w:proofErr w:type="spellEnd"/>
+      <w:r>
+        <w:rPr>
+          <w:rFonts w:ascii="Calibri" w:eastAsia="Calibri" w:hAnsi="Calibri" w:cs="Calibri"/>
+        </w:rPr>
+        <w:t xml:space="preserve"> </w:t>
+      </w:r>
+      <w:proofErr w:type="spellStart"/>
+      <w:r>
+        <w:rPr>
+          <w:rFonts w:ascii="Calibri" w:eastAsia="Calibri" w:hAnsi="Calibri" w:cs="Calibri"/>
+        </w:rPr>
+        <w:t>it</w:t>
+      </w:r>
+      <w:proofErr w:type="spellEnd"/>
+      <w:r>
+        <w:rPr>
+          <w:rFonts w:ascii="Calibri" w:eastAsia="Calibri" w:hAnsi="Calibri" w:cs="Calibri"/>
+        </w:rPr>
+        <w:t xml:space="preserve"> to a NN“</w:t>
       </w:r>
     </w:p>
     <w:p>
@@ -371,7 +1209,21 @@
         <w:rPr>
           <w:rFonts w:ascii="Calibri" w:eastAsia="Calibri" w:hAnsi="Calibri" w:cs="Calibri"/>
         </w:rPr>
-        <w:t>úpravy dát pred použitím metód? „always normalize your data before feeding it to a NN“</w:t>
+        <w:t xml:space="preserve">pre ITS nefunguje </w:t>
+      </w:r>
+      <w:proofErr w:type="spellStart"/>
+      <w:r>
+        <w:rPr>
+          <w:rFonts w:ascii="Calibri" w:eastAsia="Calibri" w:hAnsi="Calibri" w:cs="Calibri"/>
+        </w:rPr>
+        <w:t>Zoom:RestoreAll</w:t>
+      </w:r>
+      <w:proofErr w:type="spellEnd"/>
+      <w:r>
+        <w:rPr>
+          <w:rFonts w:ascii="Calibri" w:eastAsia="Calibri" w:hAnsi="Calibri" w:cs="Calibri"/>
+        </w:rPr>
+        <w:t xml:space="preserve"> pre os Y</w:t>
       </w:r>
     </w:p>
     <w:p>
@@ -385,11 +1237,75 @@
           <w:rFonts w:ascii="Calibri" w:eastAsia="Calibri" w:hAnsi="Calibri" w:cs="Calibri"/>
         </w:rPr>
       </w:pPr>
-      <w:r>
-        <w:rPr>
-          <w:rFonts w:ascii="Calibri" w:eastAsia="Calibri" w:hAnsi="Calibri" w:cs="Calibri"/>
-        </w:rPr>
-        <w:t>pre ITS nefunguje Zoom:RestoreAll pre os Y</w:t>
+      <w:proofErr w:type="spellStart"/>
+      <w:r>
+        <w:rPr>
+          <w:rFonts w:ascii="Calibri" w:eastAsia="Calibri" w:hAnsi="Calibri" w:cs="Calibri"/>
+        </w:rPr>
+        <w:t>pridat</w:t>
+      </w:r>
+      <w:proofErr w:type="spellEnd"/>
+      <w:r>
+        <w:rPr>
+          <w:rFonts w:ascii="Calibri" w:eastAsia="Calibri" w:hAnsi="Calibri" w:cs="Calibri"/>
+        </w:rPr>
+        <w:t xml:space="preserve"> </w:t>
+      </w:r>
+      <w:proofErr w:type="spellStart"/>
+      <w:r>
+        <w:rPr>
+          <w:rFonts w:ascii="Calibri" w:eastAsia="Calibri" w:hAnsi="Calibri" w:cs="Calibri"/>
+        </w:rPr>
+        <w:t>vysledky</w:t>
+      </w:r>
+      <w:proofErr w:type="spellEnd"/>
+      <w:r>
+        <w:rPr>
+          <w:rFonts w:ascii="Calibri" w:eastAsia="Calibri" w:hAnsi="Calibri" w:cs="Calibri"/>
+        </w:rPr>
+        <w:t xml:space="preserve"> </w:t>
+      </w:r>
+      <w:proofErr w:type="spellStart"/>
+      <w:r>
+        <w:rPr>
+          <w:rFonts w:ascii="Calibri" w:eastAsia="Calibri" w:hAnsi="Calibri" w:cs="Calibri"/>
+        </w:rPr>
+        <w:t>intvl</w:t>
+      </w:r>
+      <w:proofErr w:type="spellEnd"/>
+      <w:r>
+        <w:rPr>
+          <w:rFonts w:ascii="Calibri" w:eastAsia="Calibri" w:hAnsi="Calibri" w:cs="Calibri"/>
+        </w:rPr>
+        <w:t xml:space="preserve"> </w:t>
+      </w:r>
+      <w:proofErr w:type="spellStart"/>
+      <w:r>
+        <w:rPr>
+          <w:rFonts w:ascii="Calibri" w:eastAsia="Calibri" w:hAnsi="Calibri" w:cs="Calibri"/>
+        </w:rPr>
+        <w:t>metod</w:t>
+      </w:r>
+      <w:proofErr w:type="spellEnd"/>
+      <w:r>
+        <w:rPr>
+          <w:rFonts w:ascii="Calibri" w:eastAsia="Calibri" w:hAnsi="Calibri" w:cs="Calibri"/>
+        </w:rPr>
+        <w:t xml:space="preserve"> medzi </w:t>
+      </w:r>
+      <w:proofErr w:type="spellStart"/>
+      <w:r>
+        <w:rPr>
+          <w:rFonts w:ascii="Calibri" w:eastAsia="Calibri" w:hAnsi="Calibri" w:cs="Calibri"/>
+        </w:rPr>
+        <w:t>data</w:t>
+      </w:r>
+      <w:proofErr w:type="spellEnd"/>
+      <w:r>
+        <w:rPr>
+          <w:rFonts w:ascii="Calibri" w:eastAsia="Calibri" w:hAnsi="Calibri" w:cs="Calibri"/>
+        </w:rPr>
+        <w:t xml:space="preserve"> (ako CTS)</w:t>
       </w:r>
     </w:p>
     <w:p>
@@ -407,7 +1323,245 @@
         <w:rPr>
           <w:rFonts w:ascii="Calibri" w:eastAsia="Calibri" w:hAnsi="Calibri" w:cs="Calibri"/>
         </w:rPr>
-        <w:t>pridat vysledky intvl metod medzi data (ako CTS)</w:t>
+        <w:t>zlepšiť vypočítavanie počtu modelov, ktoré pobežia (</w:t>
+      </w:r>
+      <w:proofErr w:type="spellStart"/>
+      <w:r>
+        <w:rPr>
+          <w:rFonts w:ascii="Calibri" w:eastAsia="Calibri" w:hAnsi="Calibri" w:cs="Calibri"/>
+        </w:rPr>
+        <w:t>ifTooManyModels</w:t>
+      </w:r>
+      <w:proofErr w:type="spellEnd"/>
+      <w:r>
+        <w:rPr>
+          <w:rFonts w:ascii="Calibri" w:eastAsia="Calibri" w:hAnsi="Calibri" w:cs="Calibri"/>
+        </w:rPr>
+        <w:t>) – asi to nechať narvať všetky parametre a potom ich len spočítať. Pretože niekedy sa to dá bežať 10x a vybrať najlepšiu apod. Takže nie koľko ich bude vo výsledku, ale koľko ich naozaj musí zbehnúť. (</w:t>
+      </w:r>
+      <w:proofErr w:type="spellStart"/>
+      <w:r>
+        <w:rPr>
+          <w:rFonts w:ascii="Calibri" w:eastAsia="Calibri" w:hAnsi="Calibri" w:cs="Calibri"/>
+        </w:rPr>
+        <w:t>Edit</w:t>
+      </w:r>
+      <w:proofErr w:type="spellEnd"/>
+      <w:r>
+        <w:rPr>
+          <w:rFonts w:ascii="Calibri" w:eastAsia="Calibri" w:hAnsi="Calibri" w:cs="Calibri"/>
+        </w:rPr>
+        <w:t xml:space="preserve">: ono to </w:t>
+      </w:r>
+      <w:proofErr w:type="spellStart"/>
+      <w:r>
+        <w:rPr>
+          <w:rFonts w:ascii="Calibri" w:eastAsia="Calibri" w:hAnsi="Calibri" w:cs="Calibri"/>
+        </w:rPr>
+        <w:t>uz</w:t>
+      </w:r>
+      <w:proofErr w:type="spellEnd"/>
+      <w:r>
+        <w:rPr>
+          <w:rFonts w:ascii="Calibri" w:eastAsia="Calibri" w:hAnsi="Calibri" w:cs="Calibri"/>
+        </w:rPr>
+        <w:t xml:space="preserve"> takto </w:t>
+      </w:r>
+      <w:proofErr w:type="spellStart"/>
+      <w:r>
+        <w:rPr>
+          <w:rFonts w:ascii="Calibri" w:eastAsia="Calibri" w:hAnsi="Calibri" w:cs="Calibri"/>
+        </w:rPr>
+        <w:t>robi</w:t>
+      </w:r>
+      <w:proofErr w:type="spellEnd"/>
+      <w:r>
+        <w:rPr>
+          <w:rFonts w:ascii="Calibri" w:eastAsia="Calibri" w:hAnsi="Calibri" w:cs="Calibri"/>
+        </w:rPr>
+        <w:t xml:space="preserve">, ale to </w:t>
+      </w:r>
+      <w:proofErr w:type="spellStart"/>
+      <w:r>
+        <w:rPr>
+          <w:rFonts w:ascii="Calibri" w:eastAsia="Calibri" w:hAnsi="Calibri" w:cs="Calibri"/>
+        </w:rPr>
+        <w:t>opakovatko</w:t>
+      </w:r>
+      <w:proofErr w:type="spellEnd"/>
+      <w:r>
+        <w:rPr>
+          <w:rFonts w:ascii="Calibri" w:eastAsia="Calibri" w:hAnsi="Calibri" w:cs="Calibri"/>
+        </w:rPr>
+        <w:t xml:space="preserve"> to tam ma len ako jeden z parametrov. asi </w:t>
+      </w:r>
+      <w:proofErr w:type="spellStart"/>
+      <w:r>
+        <w:rPr>
+          <w:rFonts w:ascii="Calibri" w:eastAsia="Calibri" w:hAnsi="Calibri" w:cs="Calibri"/>
+        </w:rPr>
+        <w:t>pridat</w:t>
+      </w:r>
+      <w:proofErr w:type="spellEnd"/>
+      <w:r>
+        <w:rPr>
+          <w:rFonts w:ascii="Calibri" w:eastAsia="Calibri" w:hAnsi="Calibri" w:cs="Calibri"/>
+        </w:rPr>
+        <w:t xml:space="preserve"> explicitne </w:t>
+      </w:r>
+      <w:proofErr w:type="spellStart"/>
+      <w:r>
+        <w:rPr>
+          <w:rFonts w:ascii="Calibri" w:eastAsia="Calibri" w:hAnsi="Calibri" w:cs="Calibri"/>
+        </w:rPr>
+        <w:t>atribut</w:t>
+      </w:r>
+      <w:proofErr w:type="spellEnd"/>
+      <w:r>
+        <w:rPr>
+          <w:rFonts w:ascii="Calibri" w:eastAsia="Calibri" w:hAnsi="Calibri" w:cs="Calibri"/>
+        </w:rPr>
+        <w:t xml:space="preserve"> "</w:t>
+      </w:r>
+      <w:proofErr w:type="spellStart"/>
+      <w:r>
+        <w:rPr>
+          <w:rFonts w:ascii="Calibri" w:eastAsia="Calibri" w:hAnsi="Calibri" w:cs="Calibri"/>
+        </w:rPr>
+        <w:t>pocetmodelovToRun</w:t>
+      </w:r>
+      <w:proofErr w:type="spellEnd"/>
+      <w:r>
+        <w:rPr>
+          <w:rFonts w:ascii="Calibri" w:eastAsia="Calibri" w:hAnsi="Calibri" w:cs="Calibri"/>
+        </w:rPr>
+        <w:t xml:space="preserve">" do </w:t>
+      </w:r>
+      <w:proofErr w:type="spellStart"/>
+      <w:r>
+        <w:rPr>
+          <w:rFonts w:ascii="Calibri" w:eastAsia="Calibri" w:hAnsi="Calibri" w:cs="Calibri"/>
+        </w:rPr>
+        <w:t>Params</w:t>
+      </w:r>
+      <w:proofErr w:type="spellEnd"/>
+      <w:r>
+        <w:rPr>
+          <w:rFonts w:ascii="Calibri" w:eastAsia="Calibri" w:hAnsi="Calibri" w:cs="Calibri"/>
+        </w:rPr>
+        <w:t xml:space="preserve"> a potom sa </w:t>
+      </w:r>
+      <w:proofErr w:type="spellStart"/>
+      <w:r>
+        <w:rPr>
+          <w:rFonts w:ascii="Calibri" w:eastAsia="Calibri" w:hAnsi="Calibri" w:cs="Calibri"/>
+        </w:rPr>
+        <w:t>nanho</w:t>
+      </w:r>
+      <w:proofErr w:type="spellEnd"/>
+      <w:r>
+        <w:rPr>
+          <w:rFonts w:ascii="Calibri" w:eastAsia="Calibri" w:hAnsi="Calibri" w:cs="Calibri"/>
+        </w:rPr>
+        <w:t xml:space="preserve"> </w:t>
+      </w:r>
+      <w:proofErr w:type="spellStart"/>
+      <w:r>
+        <w:rPr>
+          <w:rFonts w:ascii="Calibri" w:eastAsia="Calibri" w:hAnsi="Calibri" w:cs="Calibri"/>
+        </w:rPr>
+        <w:t>pytat</w:t>
+      </w:r>
+      <w:proofErr w:type="spellEnd"/>
+      <w:r>
+        <w:rPr>
+          <w:rFonts w:ascii="Calibri" w:eastAsia="Calibri" w:hAnsi="Calibri" w:cs="Calibri"/>
+        </w:rPr>
+        <w:t xml:space="preserve">. niekedy bude </w:t>
+      </w:r>
+      <w:proofErr w:type="spellStart"/>
+      <w:r>
+        <w:rPr>
+          <w:rFonts w:ascii="Calibri" w:eastAsia="Calibri" w:hAnsi="Calibri" w:cs="Calibri"/>
+        </w:rPr>
+        <w:t>zodpovedat</w:t>
+      </w:r>
+      <w:proofErr w:type="spellEnd"/>
+      <w:r>
+        <w:rPr>
+          <w:rFonts w:ascii="Calibri" w:eastAsia="Calibri" w:hAnsi="Calibri" w:cs="Calibri"/>
+        </w:rPr>
+        <w:t xml:space="preserve"> </w:t>
+      </w:r>
+      <w:proofErr w:type="spellStart"/>
+      <w:r>
+        <w:rPr>
+          <w:rFonts w:ascii="Calibri" w:eastAsia="Calibri" w:hAnsi="Calibri" w:cs="Calibri"/>
+        </w:rPr>
+        <w:t>dlzke</w:t>
+      </w:r>
+      <w:proofErr w:type="spellEnd"/>
+      <w:r>
+        <w:rPr>
+          <w:rFonts w:ascii="Calibri" w:eastAsia="Calibri" w:hAnsi="Calibri" w:cs="Calibri"/>
+        </w:rPr>
+        <w:t xml:space="preserve"> </w:t>
+      </w:r>
+      <w:proofErr w:type="spellStart"/>
+      <w:r>
+        <w:rPr>
+          <w:rFonts w:ascii="Calibri" w:eastAsia="Calibri" w:hAnsi="Calibri" w:cs="Calibri"/>
+        </w:rPr>
+        <w:t>paramlistu</w:t>
+      </w:r>
+      <w:proofErr w:type="spellEnd"/>
+      <w:r>
+        <w:rPr>
+          <w:rFonts w:ascii="Calibri" w:eastAsia="Calibri" w:hAnsi="Calibri" w:cs="Calibri"/>
+        </w:rPr>
+        <w:t>, niekedy to bude viac (</w:t>
+      </w:r>
+      <w:proofErr w:type="spellStart"/>
+      <w:r>
+        <w:rPr>
+          <w:rFonts w:ascii="Calibri" w:eastAsia="Calibri" w:hAnsi="Calibri" w:cs="Calibri"/>
+        </w:rPr>
+        <w:t>krat</w:t>
+      </w:r>
+      <w:proofErr w:type="spellEnd"/>
+      <w:r>
+        <w:rPr>
+          <w:rFonts w:ascii="Calibri" w:eastAsia="Calibri" w:hAnsi="Calibri" w:cs="Calibri"/>
+        </w:rPr>
+        <w:t xml:space="preserve"> </w:t>
+      </w:r>
+      <w:proofErr w:type="spellStart"/>
+      <w:r>
+        <w:rPr>
+          <w:rFonts w:ascii="Calibri" w:eastAsia="Calibri" w:hAnsi="Calibri" w:cs="Calibri"/>
+        </w:rPr>
+        <w:t>opakovatko</w:t>
+      </w:r>
+      <w:proofErr w:type="spellEnd"/>
+      <w:r>
+        <w:rPr>
+          <w:rFonts w:ascii="Calibri" w:eastAsia="Calibri" w:hAnsi="Calibri" w:cs="Calibri"/>
+        </w:rPr>
+        <w:t xml:space="preserve">, </w:t>
+      </w:r>
+      <w:proofErr w:type="spellStart"/>
+      <w:r>
+        <w:rPr>
+          <w:rFonts w:ascii="Calibri" w:eastAsia="Calibri" w:hAnsi="Calibri" w:cs="Calibri"/>
+        </w:rPr>
+        <w:t>napriklad</w:t>
+      </w:r>
+      <w:proofErr w:type="spellEnd"/>
+      <w:r>
+        <w:rPr>
+          <w:rFonts w:ascii="Calibri" w:eastAsia="Calibri" w:hAnsi="Calibri" w:cs="Calibri"/>
+        </w:rPr>
+        <w:t>))</w:t>
       </w:r>
     </w:p>
     <w:p>
@@ -421,29 +1575,103 @@
           <w:rFonts w:ascii="Calibri" w:eastAsia="Calibri" w:hAnsi="Calibri" w:cs="Calibri"/>
         </w:rPr>
       </w:pPr>
-      <w:r>
-        <w:rPr>
-          <w:rFonts w:ascii="Calibri" w:eastAsia="Calibri" w:hAnsi="Calibri" w:cs="Calibri"/>
-        </w:rPr>
-        <w:t>zlepšiť v</w:t>
-      </w:r>
-      <w:r>
-        <w:rPr>
-          <w:rFonts w:ascii="Calibri" w:eastAsia="Calibri" w:hAnsi="Calibri" w:cs="Calibri"/>
-        </w:rPr>
-        <w:t>ypočítavanie počtu modelov, ktoré pobežia (ifTooManyModels) – asi to nechať narvať všetky parametre a potom ich len spočítať. Pretože niekedy sa to dá bežať 10x a vybrať najlepšiu apod. Takže nie koľko ich bude vo výsledku, ale koľko ich naozaj musí zbehnú</w:t>
-      </w:r>
-      <w:r>
-        <w:rPr>
-          <w:rFonts w:ascii="Calibri" w:eastAsia="Calibri" w:hAnsi="Calibri" w:cs="Calibri"/>
-        </w:rPr>
-        <w:t>ť. (Edit: ono to uz takto robi, ale to opakovatko to tam ma len ako jeden z parametrov. asi pridat explicitne atribut "pocetmodelovToRun" do Params a potom sa nanho pytat. niekedy bude zodpovedat dlzke paramlistu, niekedy to bude viac (krat opakovatko, nap</w:t>
-      </w:r>
-      <w:r>
-        <w:rPr>
-          <w:rFonts w:ascii="Calibri" w:eastAsia="Calibri" w:hAnsi="Calibri" w:cs="Calibri"/>
-        </w:rPr>
-        <w:t>riklad))</w:t>
+      <w:proofErr w:type="spellStart"/>
+      <w:r>
+        <w:rPr>
+          <w:rFonts w:ascii="Calibri" w:eastAsia="Calibri" w:hAnsi="Calibri" w:cs="Calibri"/>
+        </w:rPr>
+        <w:t>iMLP</w:t>
+      </w:r>
+      <w:proofErr w:type="spellEnd"/>
+      <w:r>
+        <w:rPr>
+          <w:rFonts w:ascii="Calibri" w:eastAsia="Calibri" w:hAnsi="Calibri" w:cs="Calibri"/>
+        </w:rPr>
+        <w:t xml:space="preserve"> po sebe </w:t>
+      </w:r>
+      <w:proofErr w:type="spellStart"/>
+      <w:r>
+        <w:rPr>
+          <w:rFonts w:ascii="Calibri" w:eastAsia="Calibri" w:hAnsi="Calibri" w:cs="Calibri"/>
+        </w:rPr>
+        <w:t>nemaze</w:t>
+      </w:r>
+      <w:proofErr w:type="spellEnd"/>
+      <w:r>
+        <w:rPr>
+          <w:rFonts w:ascii="Calibri" w:eastAsia="Calibri" w:hAnsi="Calibri" w:cs="Calibri"/>
+        </w:rPr>
+        <w:t xml:space="preserve"> .</w:t>
+      </w:r>
+      <w:proofErr w:type="spellStart"/>
+      <w:r>
+        <w:rPr>
+          <w:rFonts w:ascii="Calibri" w:eastAsia="Calibri" w:hAnsi="Calibri" w:cs="Calibri"/>
+        </w:rPr>
+        <w:t>dat</w:t>
+      </w:r>
+      <w:proofErr w:type="spellEnd"/>
+      <w:r>
+        <w:rPr>
+          <w:rFonts w:ascii="Calibri" w:eastAsia="Calibri" w:hAnsi="Calibri" w:cs="Calibri"/>
+        </w:rPr>
+        <w:t>, .</w:t>
+      </w:r>
+      <w:proofErr w:type="spellStart"/>
+      <w:r>
+        <w:rPr>
+          <w:rFonts w:ascii="Calibri" w:eastAsia="Calibri" w:hAnsi="Calibri" w:cs="Calibri"/>
+        </w:rPr>
+        <w:t>res</w:t>
+      </w:r>
+      <w:proofErr w:type="spellEnd"/>
+      <w:r>
+        <w:rPr>
+          <w:rFonts w:ascii="Calibri" w:eastAsia="Calibri" w:hAnsi="Calibri" w:cs="Calibri"/>
+        </w:rPr>
+        <w:t>, .</w:t>
+      </w:r>
+      <w:proofErr w:type="spellStart"/>
+      <w:r>
+        <w:rPr>
+          <w:rFonts w:ascii="Calibri" w:eastAsia="Calibri" w:hAnsi="Calibri" w:cs="Calibri"/>
+        </w:rPr>
+        <w:t>wgt</w:t>
+      </w:r>
+      <w:proofErr w:type="spellEnd"/>
+      <w:r>
+        <w:rPr>
+          <w:rFonts w:ascii="Calibri" w:eastAsia="Calibri" w:hAnsi="Calibri" w:cs="Calibri"/>
+        </w:rPr>
+        <w:t>, .</w:t>
+      </w:r>
+      <w:proofErr w:type="spellStart"/>
+      <w:r>
+        <w:rPr>
+          <w:rFonts w:ascii="Calibri" w:eastAsia="Calibri" w:hAnsi="Calibri" w:cs="Calibri"/>
+        </w:rPr>
+        <w:t>out</w:t>
+      </w:r>
+      <w:proofErr w:type="spellEnd"/>
+      <w:r>
+        <w:rPr>
+          <w:rFonts w:ascii="Calibri" w:eastAsia="Calibri" w:hAnsi="Calibri" w:cs="Calibri"/>
+        </w:rPr>
+        <w:t xml:space="preserve"> </w:t>
+      </w:r>
+      <w:proofErr w:type="spellStart"/>
+      <w:r>
+        <w:rPr>
+          <w:rFonts w:ascii="Calibri" w:eastAsia="Calibri" w:hAnsi="Calibri" w:cs="Calibri"/>
+        </w:rPr>
+        <w:t>subory</w:t>
+      </w:r>
+      <w:proofErr w:type="spellEnd"/>
+      <w:r>
+        <w:rPr>
+          <w:rFonts w:ascii="Calibri" w:eastAsia="Calibri" w:hAnsi="Calibri" w:cs="Calibri"/>
+        </w:rPr>
+        <w:t>...</w:t>
       </w:r>
     </w:p>
     <w:p>
@@ -457,11 +1685,131 @@
           <w:rFonts w:ascii="Calibri" w:eastAsia="Calibri" w:hAnsi="Calibri" w:cs="Calibri"/>
         </w:rPr>
       </w:pPr>
-      <w:r>
-        <w:rPr>
-          <w:rFonts w:ascii="Calibri" w:eastAsia="Calibri" w:hAnsi="Calibri" w:cs="Calibri"/>
-        </w:rPr>
-        <w:t>iMLP po sebe nemaze .dat, .res, .wgt, .out subory...</w:t>
+      <w:proofErr w:type="spellStart"/>
+      <w:r>
+        <w:rPr>
+          <w:rFonts w:ascii="Calibri" w:eastAsia="Calibri" w:hAnsi="Calibri" w:cs="Calibri"/>
+        </w:rPr>
+        <w:t>Diebold-Mariano</w:t>
+      </w:r>
+      <w:proofErr w:type="spellEnd"/>
+      <w:r>
+        <w:rPr>
+          <w:rFonts w:ascii="Calibri" w:eastAsia="Calibri" w:hAnsi="Calibri" w:cs="Calibri"/>
+        </w:rPr>
+        <w:t xml:space="preserve"> test (bude </w:t>
+      </w:r>
+      <w:proofErr w:type="spellStart"/>
+      <w:r>
+        <w:rPr>
+          <w:rFonts w:ascii="Calibri" w:eastAsia="Calibri" w:hAnsi="Calibri" w:cs="Calibri"/>
+        </w:rPr>
+        <w:t>chciet</w:t>
+      </w:r>
+      <w:proofErr w:type="spellEnd"/>
+      <w:r>
+        <w:rPr>
+          <w:rFonts w:ascii="Calibri" w:eastAsia="Calibri" w:hAnsi="Calibri" w:cs="Calibri"/>
+        </w:rPr>
+        <w:t xml:space="preserve"> trosku </w:t>
+      </w:r>
+      <w:proofErr w:type="spellStart"/>
+      <w:r>
+        <w:rPr>
+          <w:rFonts w:ascii="Calibri" w:eastAsia="Calibri" w:hAnsi="Calibri" w:cs="Calibri"/>
+        </w:rPr>
+        <w:t>zmenit</w:t>
+      </w:r>
+      <w:proofErr w:type="spellEnd"/>
+      <w:r>
+        <w:rPr>
+          <w:rFonts w:ascii="Calibri" w:eastAsia="Calibri" w:hAnsi="Calibri" w:cs="Calibri"/>
+        </w:rPr>
+        <w:t xml:space="preserve"> </w:t>
+      </w:r>
+      <w:proofErr w:type="spellStart"/>
+      <w:r>
+        <w:rPr>
+          <w:rFonts w:ascii="Calibri" w:eastAsia="Calibri" w:hAnsi="Calibri" w:cs="Calibri"/>
+        </w:rPr>
+        <w:t>Residuals</w:t>
+      </w:r>
+      <w:proofErr w:type="spellEnd"/>
+      <w:r>
+        <w:rPr>
+          <w:rFonts w:ascii="Calibri" w:eastAsia="Calibri" w:hAnsi="Calibri" w:cs="Calibri"/>
+        </w:rPr>
+        <w:t xml:space="preserve"> a </w:t>
+      </w:r>
+      <w:proofErr w:type="spellStart"/>
+      <w:r>
+        <w:rPr>
+          <w:rFonts w:ascii="Calibri" w:eastAsia="Calibri" w:hAnsi="Calibri" w:cs="Calibri"/>
+        </w:rPr>
+        <w:t>davat</w:t>
+      </w:r>
+      <w:proofErr w:type="spellEnd"/>
+      <w:r>
+        <w:rPr>
+          <w:rFonts w:ascii="Calibri" w:eastAsia="Calibri" w:hAnsi="Calibri" w:cs="Calibri"/>
+        </w:rPr>
+        <w:t xml:space="preserve"> aj </w:t>
+      </w:r>
+      <w:proofErr w:type="spellStart"/>
+      <w:r>
+        <w:rPr>
+          <w:rFonts w:ascii="Calibri" w:eastAsia="Calibri" w:hAnsi="Calibri" w:cs="Calibri"/>
+        </w:rPr>
+        <w:t>errory</w:t>
+      </w:r>
+      <w:proofErr w:type="spellEnd"/>
+      <w:r>
+        <w:rPr>
+          <w:rFonts w:ascii="Calibri" w:eastAsia="Calibri" w:hAnsi="Calibri" w:cs="Calibri"/>
+        </w:rPr>
+        <w:t xml:space="preserve"> pre Center a </w:t>
+      </w:r>
+      <w:proofErr w:type="spellStart"/>
+      <w:r>
+        <w:rPr>
+          <w:rFonts w:ascii="Calibri" w:eastAsia="Calibri" w:hAnsi="Calibri" w:cs="Calibri"/>
+        </w:rPr>
+        <w:t>Radius</w:t>
+      </w:r>
+      <w:proofErr w:type="spellEnd"/>
+      <w:r>
+        <w:rPr>
+          <w:rFonts w:ascii="Calibri" w:eastAsia="Calibri" w:hAnsi="Calibri" w:cs="Calibri"/>
+        </w:rPr>
+        <w:t xml:space="preserve"> </w:t>
+      </w:r>
+      <w:proofErr w:type="spellStart"/>
+      <w:r>
+        <w:rPr>
+          <w:rFonts w:ascii="Calibri" w:eastAsia="Calibri" w:hAnsi="Calibri" w:cs="Calibri"/>
+        </w:rPr>
+        <w:t>zvlast</w:t>
+      </w:r>
+      <w:proofErr w:type="spellEnd"/>
+      <w:r>
+        <w:rPr>
+          <w:rFonts w:ascii="Calibri" w:eastAsia="Calibri" w:hAnsi="Calibri" w:cs="Calibri"/>
+        </w:rPr>
+        <w:t xml:space="preserve"> pri (i) </w:t>
+      </w:r>
+      <w:proofErr w:type="spellStart"/>
+      <w:r>
+        <w:rPr>
+          <w:rFonts w:ascii="Calibri" w:eastAsia="Calibri" w:hAnsi="Calibri" w:cs="Calibri"/>
+        </w:rPr>
+        <w:t>metodach</w:t>
+      </w:r>
+      <w:proofErr w:type="spellEnd"/>
+      <w:r>
+        <w:rPr>
+          <w:rFonts w:ascii="Calibri" w:eastAsia="Calibri" w:hAnsi="Calibri" w:cs="Calibri"/>
+        </w:rPr>
+        <w:t>)</w:t>
       </w:r>
     </w:p>
     <w:p>
@@ -475,48 +1823,440 @@
           <w:rFonts w:ascii="Calibri" w:eastAsia="Calibri" w:hAnsi="Calibri" w:cs="Calibri"/>
         </w:rPr>
       </w:pPr>
-      <w:r>
-        <w:rPr>
-          <w:rFonts w:ascii="Calibri" w:eastAsia="Calibri" w:hAnsi="Calibri" w:cs="Calibri"/>
-        </w:rPr>
-        <w:t>Diebold-Mariano test (bude chciet trosku zmenit Residuals a davat aj errory pre Center a Radius zvlast pri (i) metodach)</w:t>
-      </w:r>
-    </w:p>
-    <w:p>
-      <w:pPr>
-        <w:numPr>
-          <w:ilvl w:val="0"/>
-          <w:numId w:val="1"/>
-        </w:numPr>
-        <w:ind w:left="720" w:hanging="360"/>
-        <w:rPr>
-          <w:rFonts w:ascii="Calibri" w:eastAsia="Calibri" w:hAnsi="Calibri" w:cs="Calibri"/>
-        </w:rPr>
-      </w:pPr>
-      <w:r>
-        <w:rPr>
-          <w:rFonts w:ascii="Calibri" w:eastAsia="Calibri" w:hAnsi="Calibri" w:cs="Calibri"/>
-        </w:rPr>
-        <w:t>nejake finty ako aspect, ktory pre kazdu metodu nejak anotovanu zavola re</w:t>
-      </w:r>
-      <w:r>
-        <w:rPr>
-          <w:rFonts w:ascii="Calibri" w:eastAsia="Calibri" w:hAnsi="Calibri" w:cs="Calibri"/>
-        </w:rPr>
-        <w:t xml:space="preserve">ngine.rm na vsetky konstanty definovane v tej metode? alebo podobne blbosti, co robim zakazdym. napr. anotujem buttons a tie sa budu automaticky prepinat na aktivne/neaktivne a nebudem ich </w:t>
-      </w:r>
+      <w:proofErr w:type="spellStart"/>
+      <w:r>
+        <w:rPr>
+          <w:rFonts w:ascii="Calibri" w:eastAsia="Calibri" w:hAnsi="Calibri" w:cs="Calibri"/>
+        </w:rPr>
+        <w:t>nejake</w:t>
+      </w:r>
+      <w:proofErr w:type="spellEnd"/>
+      <w:r>
+        <w:rPr>
+          <w:rFonts w:ascii="Calibri" w:eastAsia="Calibri" w:hAnsi="Calibri" w:cs="Calibri"/>
+        </w:rPr>
+        <w:t xml:space="preserve"> finty ako </w:t>
+      </w:r>
+      <w:proofErr w:type="spellStart"/>
+      <w:r>
+        <w:rPr>
+          <w:rFonts w:ascii="Calibri" w:eastAsia="Calibri" w:hAnsi="Calibri" w:cs="Calibri"/>
+        </w:rPr>
+        <w:t>aspect</w:t>
+      </w:r>
+      <w:proofErr w:type="spellEnd"/>
+      <w:r>
+        <w:rPr>
+          <w:rFonts w:ascii="Calibri" w:eastAsia="Calibri" w:hAnsi="Calibri" w:cs="Calibri"/>
+        </w:rPr>
+        <w:t xml:space="preserve">, </w:t>
+      </w:r>
+      <w:proofErr w:type="spellStart"/>
+      <w:r>
+        <w:rPr>
+          <w:rFonts w:ascii="Calibri" w:eastAsia="Calibri" w:hAnsi="Calibri" w:cs="Calibri"/>
+        </w:rPr>
+        <w:t>ktory</w:t>
+      </w:r>
+      <w:proofErr w:type="spellEnd"/>
+      <w:r>
+        <w:rPr>
+          <w:rFonts w:ascii="Calibri" w:eastAsia="Calibri" w:hAnsi="Calibri" w:cs="Calibri"/>
+        </w:rPr>
+        <w:t xml:space="preserve"> pre </w:t>
+      </w:r>
+      <w:proofErr w:type="spellStart"/>
+      <w:r>
+        <w:rPr>
+          <w:rFonts w:ascii="Calibri" w:eastAsia="Calibri" w:hAnsi="Calibri" w:cs="Calibri"/>
+        </w:rPr>
+        <w:t>kazdu</w:t>
+      </w:r>
+      <w:proofErr w:type="spellEnd"/>
+      <w:r>
+        <w:rPr>
+          <w:rFonts w:ascii="Calibri" w:eastAsia="Calibri" w:hAnsi="Calibri" w:cs="Calibri"/>
+        </w:rPr>
+        <w:t xml:space="preserve"> </w:t>
+      </w:r>
+      <w:proofErr w:type="spellStart"/>
+      <w:r>
+        <w:rPr>
+          <w:rFonts w:ascii="Calibri" w:eastAsia="Calibri" w:hAnsi="Calibri" w:cs="Calibri"/>
+        </w:rPr>
+        <w:t>metodu</w:t>
+      </w:r>
+      <w:proofErr w:type="spellEnd"/>
+      <w:r>
+        <w:rPr>
+          <w:rFonts w:ascii="Calibri" w:eastAsia="Calibri" w:hAnsi="Calibri" w:cs="Calibri"/>
+        </w:rPr>
+        <w:t xml:space="preserve"> nejak </w:t>
+      </w:r>
+      <w:proofErr w:type="spellStart"/>
+      <w:r>
+        <w:rPr>
+          <w:rFonts w:ascii="Calibri" w:eastAsia="Calibri" w:hAnsi="Calibri" w:cs="Calibri"/>
+        </w:rPr>
+        <w:t>anotovanu</w:t>
+      </w:r>
+      <w:proofErr w:type="spellEnd"/>
+      <w:r>
+        <w:rPr>
+          <w:rFonts w:ascii="Calibri" w:eastAsia="Calibri" w:hAnsi="Calibri" w:cs="Calibri"/>
+        </w:rPr>
+        <w:t xml:space="preserve"> </w:t>
+      </w:r>
+      <w:proofErr w:type="spellStart"/>
+      <w:r>
+        <w:rPr>
+          <w:rFonts w:ascii="Calibri" w:eastAsia="Calibri" w:hAnsi="Calibri" w:cs="Calibri"/>
+        </w:rPr>
+        <w:t>zavola</w:t>
+      </w:r>
+      <w:proofErr w:type="spellEnd"/>
+      <w:r>
+        <w:rPr>
+          <w:rFonts w:ascii="Calibri" w:eastAsia="Calibri" w:hAnsi="Calibri" w:cs="Calibri"/>
+        </w:rPr>
+        <w:t xml:space="preserve"> rengine.rm na </w:t>
+      </w:r>
+      <w:proofErr w:type="spellStart"/>
+      <w:r>
+        <w:rPr>
+          <w:rFonts w:ascii="Calibri" w:eastAsia="Calibri" w:hAnsi="Calibri" w:cs="Calibri"/>
+        </w:rPr>
+        <w:t>vsetky</w:t>
+      </w:r>
+      <w:proofErr w:type="spellEnd"/>
+      <w:r>
+        <w:rPr>
+          <w:rFonts w:ascii="Calibri" w:eastAsia="Calibri" w:hAnsi="Calibri" w:cs="Calibri"/>
+        </w:rPr>
+        <w:t xml:space="preserve"> </w:t>
+      </w:r>
+      <w:proofErr w:type="spellStart"/>
+      <w:r>
+        <w:rPr>
+          <w:rFonts w:ascii="Calibri" w:eastAsia="Calibri" w:hAnsi="Calibri" w:cs="Calibri"/>
+        </w:rPr>
+        <w:t>konstanty</w:t>
+      </w:r>
+      <w:proofErr w:type="spellEnd"/>
+      <w:r>
+        <w:rPr>
+          <w:rFonts w:ascii="Calibri" w:eastAsia="Calibri" w:hAnsi="Calibri" w:cs="Calibri"/>
+        </w:rPr>
+        <w:t xml:space="preserve"> definovane v tej </w:t>
+      </w:r>
+      <w:proofErr w:type="spellStart"/>
+      <w:r>
+        <w:rPr>
+          <w:rFonts w:ascii="Calibri" w:eastAsia="Calibri" w:hAnsi="Calibri" w:cs="Calibri"/>
+        </w:rPr>
+        <w:t>metode</w:t>
+      </w:r>
+      <w:proofErr w:type="spellEnd"/>
+      <w:r>
+        <w:rPr>
+          <w:rFonts w:ascii="Calibri" w:eastAsia="Calibri" w:hAnsi="Calibri" w:cs="Calibri"/>
+        </w:rPr>
+        <w:t xml:space="preserve">? alebo podobne blbosti, </w:t>
+      </w:r>
+      <w:proofErr w:type="spellStart"/>
+      <w:r>
+        <w:rPr>
+          <w:rFonts w:ascii="Calibri" w:eastAsia="Calibri" w:hAnsi="Calibri" w:cs="Calibri"/>
+        </w:rPr>
+        <w:t>co</w:t>
+      </w:r>
+      <w:proofErr w:type="spellEnd"/>
+      <w:r>
+        <w:rPr>
+          <w:rFonts w:ascii="Calibri" w:eastAsia="Calibri" w:hAnsi="Calibri" w:cs="Calibri"/>
+        </w:rPr>
+        <w:t xml:space="preserve"> </w:t>
+      </w:r>
+      <w:proofErr w:type="spellStart"/>
+      <w:r>
+        <w:rPr>
+          <w:rFonts w:ascii="Calibri" w:eastAsia="Calibri" w:hAnsi="Calibri" w:cs="Calibri"/>
+        </w:rPr>
+        <w:t>robim</w:t>
+      </w:r>
+      <w:proofErr w:type="spellEnd"/>
+      <w:r>
+        <w:rPr>
+          <w:rFonts w:ascii="Calibri" w:eastAsia="Calibri" w:hAnsi="Calibri" w:cs="Calibri"/>
+        </w:rPr>
+        <w:t xml:space="preserve"> </w:t>
+      </w:r>
+      <w:proofErr w:type="spellStart"/>
+      <w:r>
+        <w:rPr>
+          <w:rFonts w:ascii="Calibri" w:eastAsia="Calibri" w:hAnsi="Calibri" w:cs="Calibri"/>
+        </w:rPr>
+        <w:t>zakazdym</w:t>
+      </w:r>
+      <w:proofErr w:type="spellEnd"/>
+      <w:r>
+        <w:rPr>
+          <w:rFonts w:ascii="Calibri" w:eastAsia="Calibri" w:hAnsi="Calibri" w:cs="Calibri"/>
+        </w:rPr>
+        <w:t xml:space="preserve">. napr. </w:t>
+      </w:r>
+      <w:proofErr w:type="spellStart"/>
+      <w:r>
+        <w:rPr>
+          <w:rFonts w:ascii="Calibri" w:eastAsia="Calibri" w:hAnsi="Calibri" w:cs="Calibri"/>
+        </w:rPr>
+        <w:t>anotujem</w:t>
+      </w:r>
+      <w:proofErr w:type="spellEnd"/>
+      <w:r>
+        <w:rPr>
+          <w:rFonts w:ascii="Calibri" w:eastAsia="Calibri" w:hAnsi="Calibri" w:cs="Calibri"/>
+        </w:rPr>
+        <w:t xml:space="preserve"> </w:t>
+      </w:r>
+      <w:proofErr w:type="spellStart"/>
+      <w:r>
+        <w:rPr>
+          <w:rFonts w:ascii="Calibri" w:eastAsia="Calibri" w:hAnsi="Calibri" w:cs="Calibri"/>
+        </w:rPr>
+        <w:t>buttons</w:t>
+      </w:r>
+      <w:proofErr w:type="spellEnd"/>
+      <w:r>
+        <w:rPr>
+          <w:rFonts w:ascii="Calibri" w:eastAsia="Calibri" w:hAnsi="Calibri" w:cs="Calibri"/>
+        </w:rPr>
+        <w:t xml:space="preserve"> a tie sa </w:t>
+      </w:r>
+      <w:proofErr w:type="spellStart"/>
+      <w:r>
+        <w:rPr>
+          <w:rFonts w:ascii="Calibri" w:eastAsia="Calibri" w:hAnsi="Calibri" w:cs="Calibri"/>
+        </w:rPr>
+        <w:t>budu</w:t>
+      </w:r>
+      <w:proofErr w:type="spellEnd"/>
+      <w:r>
+        <w:rPr>
+          <w:rFonts w:ascii="Calibri" w:eastAsia="Calibri" w:hAnsi="Calibri" w:cs="Calibri"/>
+        </w:rPr>
+        <w:t xml:space="preserve"> automaticky </w:t>
+      </w:r>
+      <w:proofErr w:type="spellStart"/>
+      <w:r>
+        <w:rPr>
+          <w:rFonts w:ascii="Calibri" w:eastAsia="Calibri" w:hAnsi="Calibri" w:cs="Calibri"/>
+        </w:rPr>
+        <w:t>prepinat</w:t>
+      </w:r>
+      <w:proofErr w:type="spellEnd"/>
+      <w:r>
+        <w:rPr>
+          <w:rFonts w:ascii="Calibri" w:eastAsia="Calibri" w:hAnsi="Calibri" w:cs="Calibri"/>
+        </w:rPr>
+        <w:t xml:space="preserve"> na </w:t>
+      </w:r>
+      <w:proofErr w:type="spellStart"/>
+      <w:r>
+        <w:rPr>
+          <w:rFonts w:ascii="Calibri" w:eastAsia="Calibri" w:hAnsi="Calibri" w:cs="Calibri"/>
+        </w:rPr>
+        <w:t>aktivne</w:t>
+      </w:r>
+      <w:proofErr w:type="spellEnd"/>
+      <w:r>
+        <w:rPr>
+          <w:rFonts w:ascii="Calibri" w:eastAsia="Calibri" w:hAnsi="Calibri" w:cs="Calibri"/>
+        </w:rPr>
+        <w:t>/</w:t>
+      </w:r>
+      <w:proofErr w:type="spellStart"/>
+      <w:r>
+        <w:rPr>
+          <w:rFonts w:ascii="Calibri" w:eastAsia="Calibri" w:hAnsi="Calibri" w:cs="Calibri"/>
+        </w:rPr>
+        <w:t>neaktivne</w:t>
+      </w:r>
+      <w:proofErr w:type="spellEnd"/>
+      <w:r>
+        <w:rPr>
+          <w:rFonts w:ascii="Calibri" w:eastAsia="Calibri" w:hAnsi="Calibri" w:cs="Calibri"/>
+        </w:rPr>
+        <w:t xml:space="preserve"> a nebudem ich </w:t>
+      </w:r>
+      <w:proofErr w:type="spellStart"/>
       <w:r>
         <w:rPr>
           <w:rFonts w:ascii="Calibri" w:eastAsia="Calibri" w:hAnsi="Calibri" w:cs="Calibri"/>
         </w:rPr>
         <w:lastRenderedPageBreak/>
-        <w:t xml:space="preserve">musiet strkat do tej metody. alebo anotaciu/plugin na model, ktora </w:t>
-      </w:r>
-      <w:r>
-        <w:rPr>
-          <w:rFonts w:ascii="Calibri" w:eastAsia="Calibri" w:hAnsi="Calibri" w:cs="Calibri"/>
-        </w:rPr>
-        <w:t>mi vygeneruje Params triedu, Model triedu, prida to do Hybrid, a vsetky tie veci co treba pri pridani noveho modelu</w:t>
+        <w:t>musiet</w:t>
+      </w:r>
+      <w:proofErr w:type="spellEnd"/>
+      <w:r>
+        <w:rPr>
+          <w:rFonts w:ascii="Calibri" w:eastAsia="Calibri" w:hAnsi="Calibri" w:cs="Calibri"/>
+        </w:rPr>
+        <w:t xml:space="preserve"> </w:t>
+      </w:r>
+      <w:proofErr w:type="spellStart"/>
+      <w:r>
+        <w:rPr>
+          <w:rFonts w:ascii="Calibri" w:eastAsia="Calibri" w:hAnsi="Calibri" w:cs="Calibri"/>
+        </w:rPr>
+        <w:t>strkat</w:t>
+      </w:r>
+      <w:proofErr w:type="spellEnd"/>
+      <w:r>
+        <w:rPr>
+          <w:rFonts w:ascii="Calibri" w:eastAsia="Calibri" w:hAnsi="Calibri" w:cs="Calibri"/>
+        </w:rPr>
+        <w:t xml:space="preserve"> do tej </w:t>
+      </w:r>
+      <w:proofErr w:type="spellStart"/>
+      <w:r>
+        <w:rPr>
+          <w:rFonts w:ascii="Calibri" w:eastAsia="Calibri" w:hAnsi="Calibri" w:cs="Calibri"/>
+        </w:rPr>
+        <w:t>metody</w:t>
+      </w:r>
+      <w:proofErr w:type="spellEnd"/>
+      <w:r>
+        <w:rPr>
+          <w:rFonts w:ascii="Calibri" w:eastAsia="Calibri" w:hAnsi="Calibri" w:cs="Calibri"/>
+        </w:rPr>
+        <w:t xml:space="preserve">. alebo </w:t>
+      </w:r>
+      <w:proofErr w:type="spellStart"/>
+      <w:r>
+        <w:rPr>
+          <w:rFonts w:ascii="Calibri" w:eastAsia="Calibri" w:hAnsi="Calibri" w:cs="Calibri"/>
+        </w:rPr>
+        <w:t>anotaciu</w:t>
+      </w:r>
+      <w:proofErr w:type="spellEnd"/>
+      <w:r>
+        <w:rPr>
+          <w:rFonts w:ascii="Calibri" w:eastAsia="Calibri" w:hAnsi="Calibri" w:cs="Calibri"/>
+        </w:rPr>
+        <w:t>/</w:t>
+      </w:r>
+      <w:proofErr w:type="spellStart"/>
+      <w:r>
+        <w:rPr>
+          <w:rFonts w:ascii="Calibri" w:eastAsia="Calibri" w:hAnsi="Calibri" w:cs="Calibri"/>
+        </w:rPr>
+        <w:t>plugin</w:t>
+      </w:r>
+      <w:proofErr w:type="spellEnd"/>
+      <w:r>
+        <w:rPr>
+          <w:rFonts w:ascii="Calibri" w:eastAsia="Calibri" w:hAnsi="Calibri" w:cs="Calibri"/>
+        </w:rPr>
+        <w:t xml:space="preserve"> na model, </w:t>
+      </w:r>
+      <w:proofErr w:type="spellStart"/>
+      <w:r>
+        <w:rPr>
+          <w:rFonts w:ascii="Calibri" w:eastAsia="Calibri" w:hAnsi="Calibri" w:cs="Calibri"/>
+        </w:rPr>
+        <w:t>ktora</w:t>
+      </w:r>
+      <w:proofErr w:type="spellEnd"/>
+      <w:r>
+        <w:rPr>
+          <w:rFonts w:ascii="Calibri" w:eastAsia="Calibri" w:hAnsi="Calibri" w:cs="Calibri"/>
+        </w:rPr>
+        <w:t xml:space="preserve"> mi vygeneruje </w:t>
+      </w:r>
+      <w:proofErr w:type="spellStart"/>
+      <w:r>
+        <w:rPr>
+          <w:rFonts w:ascii="Calibri" w:eastAsia="Calibri" w:hAnsi="Calibri" w:cs="Calibri"/>
+        </w:rPr>
+        <w:t>Params</w:t>
+      </w:r>
+      <w:proofErr w:type="spellEnd"/>
+      <w:r>
+        <w:rPr>
+          <w:rFonts w:ascii="Calibri" w:eastAsia="Calibri" w:hAnsi="Calibri" w:cs="Calibri"/>
+        </w:rPr>
+        <w:t xml:space="preserve"> triedu, Model triedu, </w:t>
+      </w:r>
+      <w:proofErr w:type="spellStart"/>
+      <w:r>
+        <w:rPr>
+          <w:rFonts w:ascii="Calibri" w:eastAsia="Calibri" w:hAnsi="Calibri" w:cs="Calibri"/>
+        </w:rPr>
+        <w:t>prida</w:t>
+      </w:r>
+      <w:proofErr w:type="spellEnd"/>
+      <w:r>
+        <w:rPr>
+          <w:rFonts w:ascii="Calibri" w:eastAsia="Calibri" w:hAnsi="Calibri" w:cs="Calibri"/>
+        </w:rPr>
+        <w:t xml:space="preserve"> to do Hybrid, a </w:t>
+      </w:r>
+      <w:proofErr w:type="spellStart"/>
+      <w:r>
+        <w:rPr>
+          <w:rFonts w:ascii="Calibri" w:eastAsia="Calibri" w:hAnsi="Calibri" w:cs="Calibri"/>
+        </w:rPr>
+        <w:t>vsetky</w:t>
+      </w:r>
+      <w:proofErr w:type="spellEnd"/>
+      <w:r>
+        <w:rPr>
+          <w:rFonts w:ascii="Calibri" w:eastAsia="Calibri" w:hAnsi="Calibri" w:cs="Calibri"/>
+        </w:rPr>
+        <w:t xml:space="preserve"> tie veci </w:t>
+      </w:r>
+      <w:proofErr w:type="spellStart"/>
+      <w:r>
+        <w:rPr>
+          <w:rFonts w:ascii="Calibri" w:eastAsia="Calibri" w:hAnsi="Calibri" w:cs="Calibri"/>
+        </w:rPr>
+        <w:t>co</w:t>
+      </w:r>
+      <w:proofErr w:type="spellEnd"/>
+      <w:r>
+        <w:rPr>
+          <w:rFonts w:ascii="Calibri" w:eastAsia="Calibri" w:hAnsi="Calibri" w:cs="Calibri"/>
+        </w:rPr>
+        <w:t xml:space="preserve"> treba pri </w:t>
+      </w:r>
+      <w:proofErr w:type="spellStart"/>
+      <w:r>
+        <w:rPr>
+          <w:rFonts w:ascii="Calibri" w:eastAsia="Calibri" w:hAnsi="Calibri" w:cs="Calibri"/>
+        </w:rPr>
+        <w:t>pridani</w:t>
+      </w:r>
+      <w:proofErr w:type="spellEnd"/>
+      <w:r>
+        <w:rPr>
+          <w:rFonts w:ascii="Calibri" w:eastAsia="Calibri" w:hAnsi="Calibri" w:cs="Calibri"/>
+        </w:rPr>
+        <w:t xml:space="preserve"> </w:t>
+      </w:r>
+      <w:proofErr w:type="spellStart"/>
+      <w:r>
+        <w:rPr>
+          <w:rFonts w:ascii="Calibri" w:eastAsia="Calibri" w:hAnsi="Calibri" w:cs="Calibri"/>
+        </w:rPr>
+        <w:t>noveho</w:t>
+      </w:r>
+      <w:proofErr w:type="spellEnd"/>
+      <w:r>
+        <w:rPr>
+          <w:rFonts w:ascii="Calibri" w:eastAsia="Calibri" w:hAnsi="Calibri" w:cs="Calibri"/>
+        </w:rPr>
+        <w:t xml:space="preserve"> modelu</w:t>
       </w:r>
     </w:p>
     <w:sectPr>

</xml_diff>